<commit_message>
Updated Doku + Small Clientfix
Updated Doku + Small Clientfix
</commit_message>
<xml_diff>
--- a/Dokumentation/Doku Modulprüfung.docx
+++ b/Dokumentation/Doku Modulprüfung.docx
@@ -16,7 +16,7 @@
           <w:r>
             <w:rPr>
               <w:noProof/>
-              <w:lang w:eastAsia="ja-JP"/>
+              <w:lang w:eastAsia="de-CH"/>
             </w:rPr>
             <mc:AlternateContent>
               <mc:Choice Requires="wps">
@@ -262,7 +262,7 @@
           <w:r>
             <w:rPr>
               <w:noProof/>
-              <w:lang w:eastAsia="ja-JP"/>
+              <w:lang w:eastAsia="de-CH"/>
             </w:rPr>
             <mc:AlternateContent>
               <mc:Choice Requires="wpg">
@@ -531,7 +531,7 @@
           <w:r>
             <w:rPr>
               <w:noProof/>
-              <w:lang w:eastAsia="ja-JP"/>
+              <w:lang w:eastAsia="de-CH"/>
             </w:rPr>
             <mc:AlternateContent>
               <mc:Choice Requires="wps">
@@ -623,18 +623,8 @@
                                         <w:sz w:val="28"/>
                                         <w:szCs w:val="28"/>
                                       </w:rPr>
-                                      <w:t xml:space="preserve">Alex </w:t>
+                                      <w:t>Alex Theijs</w:t>
                                     </w:r>
-                                    <w:proofErr w:type="spellStart"/>
-                                    <w:r>
-                                      <w:rPr>
-                                        <w:color w:val="595959" w:themeColor="text1" w:themeTint="A6"/>
-                                        <w:sz w:val="28"/>
-                                        <w:szCs w:val="28"/>
-                                      </w:rPr>
-                                      <w:t>Theijs</w:t>
-                                    </w:r>
-                                    <w:proofErr w:type="spellEnd"/>
                                     <w:r>
                                       <w:rPr>
                                         <w:color w:val="595959" w:themeColor="text1" w:themeTint="A6"/>
@@ -713,18 +703,8 @@
                                   <w:sz w:val="28"/>
                                   <w:szCs w:val="28"/>
                                 </w:rPr>
-                                <w:t xml:space="preserve">Alex </w:t>
+                                <w:t>Alex Theijs</w:t>
                               </w:r>
-                              <w:proofErr w:type="spellStart"/>
-                              <w:r>
-                                <w:rPr>
-                                  <w:color w:val="595959" w:themeColor="text1" w:themeTint="A6"/>
-                                  <w:sz w:val="28"/>
-                                  <w:szCs w:val="28"/>
-                                </w:rPr>
-                                <w:t>Theijs</w:t>
-                              </w:r>
-                              <w:proofErr w:type="spellEnd"/>
                               <w:r>
                                 <w:rPr>
                                   <w:color w:val="595959" w:themeColor="text1" w:themeTint="A6"/>
@@ -758,7 +738,7 @@
           <w:r>
             <w:rPr>
               <w:noProof/>
-              <w:lang w:eastAsia="ja-JP"/>
+              <w:lang w:eastAsia="de-CH"/>
             </w:rPr>
             <mc:AlternateContent>
               <mc:Choice Requires="wps">
@@ -1019,21 +999,19 @@
           <w:r>
             <w:t>Inhaltsverzeichnis</w:t>
           </w:r>
-          <w:bookmarkStart w:id="0" w:name="_GoBack"/>
-          <w:bookmarkEnd w:id="0"/>
         </w:p>
         <w:p>
           <w:pPr>
             <w:pStyle w:val="Verzeichnis1"/>
             <w:tabs>
-              <w:tab w:val="left" w:pos="440"/>
+              <w:tab w:val="left" w:pos="400"/>
               <w:tab w:val="right" w:leader="dot" w:pos="9062"/>
             </w:tabs>
             <w:rPr>
               <w:noProof/>
               <w:sz w:val="22"/>
               <w:szCs w:val="22"/>
-              <w:lang w:eastAsia="ja-JP"/>
+              <w:lang w:eastAsia="de-CH"/>
             </w:rPr>
           </w:pPr>
           <w:r>
@@ -1045,7 +1023,7 @@
           <w:r>
             <w:fldChar w:fldCharType="separate"/>
           </w:r>
-          <w:hyperlink w:anchor="_Toc405819759" w:history="1">
+          <w:hyperlink w:anchor="_Toc409848753" w:history="1">
             <w:r>
               <w:rPr>
                 <w:rStyle w:val="Hyperlink"/>
@@ -1058,7 +1036,7 @@
                 <w:noProof/>
                 <w:sz w:val="22"/>
                 <w:szCs w:val="22"/>
-                <w:lang w:eastAsia="ja-JP"/>
+                <w:lang w:eastAsia="de-CH"/>
               </w:rPr>
               <w:tab/>
             </w:r>
@@ -1088,7 +1066,7 @@
                 <w:noProof/>
                 <w:webHidden/>
               </w:rPr>
-              <w:instrText xml:space="preserve"> PAGEREF _Toc405819759 \h </w:instrText>
+              <w:instrText xml:space="preserve"> PAGEREF _Toc409848753 \h </w:instrText>
             </w:r>
             <w:r>
               <w:rPr>
@@ -1130,10 +1108,10 @@
               <w:noProof/>
               <w:sz w:val="22"/>
               <w:szCs w:val="22"/>
-              <w:lang w:eastAsia="ja-JP"/>
+              <w:lang w:eastAsia="de-CH"/>
             </w:rPr>
           </w:pPr>
-          <w:hyperlink w:anchor="_Toc405819760" w:history="1">
+          <w:hyperlink w:anchor="_Toc409848754" w:history="1">
             <w:r>
               <w:rPr>
                 <w:rStyle w:val="Hyperlink"/>
@@ -1146,7 +1124,7 @@
                 <w:noProof/>
                 <w:sz w:val="22"/>
                 <w:szCs w:val="22"/>
-                <w:lang w:eastAsia="ja-JP"/>
+                <w:lang w:eastAsia="de-CH"/>
               </w:rPr>
               <w:tab/>
             </w:r>
@@ -1176,7 +1154,7 @@
                 <w:noProof/>
                 <w:webHidden/>
               </w:rPr>
-              <w:instrText xml:space="preserve"> PAGEREF _Toc405819760 \h </w:instrText>
+              <w:instrText xml:space="preserve"> PAGEREF _Toc409848754 \h </w:instrText>
             </w:r>
             <w:r>
               <w:rPr>
@@ -1211,14 +1189,17 @@
           <w:pPr>
             <w:pStyle w:val="Verzeichnis3"/>
             <w:tabs>
-              <w:tab w:val="left" w:pos="1320"/>
+              <w:tab w:val="left" w:pos="1100"/>
               <w:tab w:val="right" w:leader="dot" w:pos="9062"/>
             </w:tabs>
             <w:rPr>
               <w:noProof/>
+              <w:sz w:val="22"/>
+              <w:szCs w:val="22"/>
+              <w:lang w:eastAsia="de-CH"/>
             </w:rPr>
           </w:pPr>
-          <w:hyperlink w:anchor="_Toc405819761" w:history="1">
+          <w:hyperlink w:anchor="_Toc409848755" w:history="1">
             <w:r>
               <w:rPr>
                 <w:rStyle w:val="Hyperlink"/>
@@ -1229,6 +1210,9 @@
             <w:r>
               <w:rPr>
                 <w:noProof/>
+                <w:sz w:val="22"/>
+                <w:szCs w:val="22"/>
+                <w:lang w:eastAsia="de-CH"/>
               </w:rPr>
               <w:tab/>
             </w:r>
@@ -1258,7 +1242,7 @@
                 <w:noProof/>
                 <w:webHidden/>
               </w:rPr>
-              <w:instrText xml:space="preserve"> PAGEREF _Toc405819761 \h </w:instrText>
+              <w:instrText xml:space="preserve"> PAGEREF _Toc409848755 \h </w:instrText>
             </w:r>
             <w:r>
               <w:rPr>
@@ -1293,14 +1277,17 @@
           <w:pPr>
             <w:pStyle w:val="Verzeichnis3"/>
             <w:tabs>
-              <w:tab w:val="left" w:pos="1320"/>
+              <w:tab w:val="left" w:pos="1100"/>
               <w:tab w:val="right" w:leader="dot" w:pos="9062"/>
             </w:tabs>
             <w:rPr>
               <w:noProof/>
+              <w:sz w:val="22"/>
+              <w:szCs w:val="22"/>
+              <w:lang w:eastAsia="de-CH"/>
             </w:rPr>
           </w:pPr>
-          <w:hyperlink w:anchor="_Toc405819762" w:history="1">
+          <w:hyperlink w:anchor="_Toc409848756" w:history="1">
             <w:r>
               <w:rPr>
                 <w:rStyle w:val="Hyperlink"/>
@@ -1311,6 +1298,9 @@
             <w:r>
               <w:rPr>
                 <w:noProof/>
+                <w:sz w:val="22"/>
+                <w:szCs w:val="22"/>
+                <w:lang w:eastAsia="de-CH"/>
               </w:rPr>
               <w:tab/>
             </w:r>
@@ -1340,7 +1330,7 @@
                 <w:noProof/>
                 <w:webHidden/>
               </w:rPr>
-              <w:instrText xml:space="preserve"> PAGEREF _Toc405819762 \h </w:instrText>
+              <w:instrText xml:space="preserve"> PAGEREF _Toc409848756 \h </w:instrText>
             </w:r>
             <w:r>
               <w:rPr>
@@ -1375,14 +1365,17 @@
           <w:pPr>
             <w:pStyle w:val="Verzeichnis3"/>
             <w:tabs>
-              <w:tab w:val="left" w:pos="1320"/>
+              <w:tab w:val="left" w:pos="1100"/>
               <w:tab w:val="right" w:leader="dot" w:pos="9062"/>
             </w:tabs>
             <w:rPr>
               <w:noProof/>
+              <w:sz w:val="22"/>
+              <w:szCs w:val="22"/>
+              <w:lang w:eastAsia="de-CH"/>
             </w:rPr>
           </w:pPr>
-          <w:hyperlink w:anchor="_Toc405819763" w:history="1">
+          <w:hyperlink w:anchor="_Toc409848757" w:history="1">
             <w:r>
               <w:rPr>
                 <w:rStyle w:val="Hyperlink"/>
@@ -1393,6 +1386,9 @@
             <w:r>
               <w:rPr>
                 <w:noProof/>
+                <w:sz w:val="22"/>
+                <w:szCs w:val="22"/>
+                <w:lang w:eastAsia="de-CH"/>
               </w:rPr>
               <w:tab/>
             </w:r>
@@ -1422,7 +1418,7 @@
                 <w:noProof/>
                 <w:webHidden/>
               </w:rPr>
-              <w:instrText xml:space="preserve"> PAGEREF _Toc405819763 \h </w:instrText>
+              <w:instrText xml:space="preserve"> PAGEREF _Toc409848757 \h </w:instrText>
             </w:r>
             <w:r>
               <w:rPr>
@@ -1464,10 +1460,10 @@
               <w:noProof/>
               <w:sz w:val="22"/>
               <w:szCs w:val="22"/>
-              <w:lang w:eastAsia="ja-JP"/>
+              <w:lang w:eastAsia="de-CH"/>
             </w:rPr>
           </w:pPr>
-          <w:hyperlink w:anchor="_Toc405819764" w:history="1">
+          <w:hyperlink w:anchor="_Toc409848758" w:history="1">
             <w:r>
               <w:rPr>
                 <w:rStyle w:val="Hyperlink"/>
@@ -1480,7 +1476,7 @@
                 <w:noProof/>
                 <w:sz w:val="22"/>
                 <w:szCs w:val="22"/>
-                <w:lang w:eastAsia="ja-JP"/>
+                <w:lang w:eastAsia="de-CH"/>
               </w:rPr>
               <w:tab/>
             </w:r>
@@ -1510,7 +1506,7 @@
                 <w:noProof/>
                 <w:webHidden/>
               </w:rPr>
-              <w:instrText xml:space="preserve"> PAGEREF _Toc405819764 \h </w:instrText>
+              <w:instrText xml:space="preserve"> PAGEREF _Toc409848758 \h </w:instrText>
             </w:r>
             <w:r>
               <w:rPr>
@@ -1531,6 +1527,182 @@
                 <w:webHidden/>
               </w:rPr>
               <w:t>3</w:t>
+            </w:r>
+            <w:r>
+              <w:rPr>
+                <w:noProof/>
+                <w:webHidden/>
+              </w:rPr>
+              <w:fldChar w:fldCharType="end"/>
+            </w:r>
+          </w:hyperlink>
+        </w:p>
+        <w:p>
+          <w:pPr>
+            <w:pStyle w:val="Verzeichnis3"/>
+            <w:tabs>
+              <w:tab w:val="left" w:pos="1100"/>
+              <w:tab w:val="right" w:leader="dot" w:pos="9062"/>
+            </w:tabs>
+            <w:rPr>
+              <w:noProof/>
+              <w:sz w:val="22"/>
+              <w:szCs w:val="22"/>
+              <w:lang w:eastAsia="de-CH"/>
+            </w:rPr>
+          </w:pPr>
+          <w:hyperlink w:anchor="_Toc409848759" w:history="1">
+            <w:r>
+              <w:rPr>
+                <w:rStyle w:val="Hyperlink"/>
+                <w:noProof/>
+              </w:rPr>
+              <w:t>1.2.1</w:t>
+            </w:r>
+            <w:r>
+              <w:rPr>
+                <w:noProof/>
+                <w:sz w:val="22"/>
+                <w:szCs w:val="22"/>
+                <w:lang w:eastAsia="de-CH"/>
+              </w:rPr>
+              <w:tab/>
+            </w:r>
+            <w:r>
+              <w:rPr>
+                <w:rStyle w:val="Hyperlink"/>
+                <w:noProof/>
+              </w:rPr>
+              <w:t>Alte Klassendiagramme</w:t>
+            </w:r>
+            <w:r>
+              <w:rPr>
+                <w:noProof/>
+                <w:webHidden/>
+              </w:rPr>
+              <w:tab/>
+            </w:r>
+            <w:r>
+              <w:rPr>
+                <w:noProof/>
+                <w:webHidden/>
+              </w:rPr>
+              <w:fldChar w:fldCharType="begin"/>
+            </w:r>
+            <w:r>
+              <w:rPr>
+                <w:noProof/>
+                <w:webHidden/>
+              </w:rPr>
+              <w:instrText xml:space="preserve"> PAGEREF _Toc409848759 \h </w:instrText>
+            </w:r>
+            <w:r>
+              <w:rPr>
+                <w:noProof/>
+                <w:webHidden/>
+              </w:rPr>
+            </w:r>
+            <w:r>
+              <w:rPr>
+                <w:noProof/>
+                <w:webHidden/>
+              </w:rPr>
+              <w:fldChar w:fldCharType="separate"/>
+            </w:r>
+            <w:r>
+              <w:rPr>
+                <w:noProof/>
+                <w:webHidden/>
+              </w:rPr>
+              <w:t>3</w:t>
+            </w:r>
+            <w:r>
+              <w:rPr>
+                <w:noProof/>
+                <w:webHidden/>
+              </w:rPr>
+              <w:fldChar w:fldCharType="end"/>
+            </w:r>
+          </w:hyperlink>
+        </w:p>
+        <w:p>
+          <w:pPr>
+            <w:pStyle w:val="Verzeichnis3"/>
+            <w:tabs>
+              <w:tab w:val="left" w:pos="1100"/>
+              <w:tab w:val="right" w:leader="dot" w:pos="9062"/>
+            </w:tabs>
+            <w:rPr>
+              <w:noProof/>
+              <w:sz w:val="22"/>
+              <w:szCs w:val="22"/>
+              <w:lang w:eastAsia="de-CH"/>
+            </w:rPr>
+          </w:pPr>
+          <w:hyperlink w:anchor="_Toc409848760" w:history="1">
+            <w:r>
+              <w:rPr>
+                <w:rStyle w:val="Hyperlink"/>
+                <w:noProof/>
+              </w:rPr>
+              <w:t>1.2.2</w:t>
+            </w:r>
+            <w:r>
+              <w:rPr>
+                <w:noProof/>
+                <w:sz w:val="22"/>
+                <w:szCs w:val="22"/>
+                <w:lang w:eastAsia="de-CH"/>
+              </w:rPr>
+              <w:tab/>
+            </w:r>
+            <w:r>
+              <w:rPr>
+                <w:rStyle w:val="Hyperlink"/>
+                <w:noProof/>
+              </w:rPr>
+              <w:t>Neue Klassendiagramme</w:t>
+            </w:r>
+            <w:r>
+              <w:rPr>
+                <w:noProof/>
+                <w:webHidden/>
+              </w:rPr>
+              <w:tab/>
+            </w:r>
+            <w:r>
+              <w:rPr>
+                <w:noProof/>
+                <w:webHidden/>
+              </w:rPr>
+              <w:fldChar w:fldCharType="begin"/>
+            </w:r>
+            <w:r>
+              <w:rPr>
+                <w:noProof/>
+                <w:webHidden/>
+              </w:rPr>
+              <w:instrText xml:space="preserve"> PAGEREF _Toc409848760 \h </w:instrText>
+            </w:r>
+            <w:r>
+              <w:rPr>
+                <w:noProof/>
+                <w:webHidden/>
+              </w:rPr>
+            </w:r>
+            <w:r>
+              <w:rPr>
+                <w:noProof/>
+                <w:webHidden/>
+              </w:rPr>
+              <w:fldChar w:fldCharType="separate"/>
+            </w:r>
+            <w:r>
+              <w:rPr>
+                <w:noProof/>
+                <w:webHidden/>
+              </w:rPr>
+              <w:t>4</w:t>
             </w:r>
             <w:r>
               <w:rPr>
@@ -1552,10 +1724,10 @@
               <w:noProof/>
               <w:sz w:val="22"/>
               <w:szCs w:val="22"/>
-              <w:lang w:eastAsia="ja-JP"/>
+              <w:lang w:eastAsia="de-CH"/>
             </w:rPr>
           </w:pPr>
-          <w:hyperlink w:anchor="_Toc405819765" w:history="1">
+          <w:hyperlink w:anchor="_Toc409848761" w:history="1">
             <w:r>
               <w:rPr>
                 <w:rStyle w:val="Hyperlink"/>
@@ -1568,7 +1740,7 @@
                 <w:noProof/>
                 <w:sz w:val="22"/>
                 <w:szCs w:val="22"/>
-                <w:lang w:eastAsia="ja-JP"/>
+                <w:lang w:eastAsia="de-CH"/>
               </w:rPr>
               <w:tab/>
             </w:r>
@@ -1598,7 +1770,7 @@
                 <w:noProof/>
                 <w:webHidden/>
               </w:rPr>
-              <w:instrText xml:space="preserve"> PAGEREF _Toc405819765 \h </w:instrText>
+              <w:instrText xml:space="preserve"> PAGEREF _Toc409848761 \h </w:instrText>
             </w:r>
             <w:r>
               <w:rPr>
@@ -1618,7 +1790,7 @@
                 <w:noProof/>
                 <w:webHidden/>
               </w:rPr>
-              <w:t>4</w:t>
+              <w:t>5</w:t>
             </w:r>
             <w:r>
               <w:rPr>
@@ -1633,14 +1805,17 @@
           <w:pPr>
             <w:pStyle w:val="Verzeichnis3"/>
             <w:tabs>
-              <w:tab w:val="left" w:pos="1320"/>
+              <w:tab w:val="left" w:pos="1100"/>
               <w:tab w:val="right" w:leader="dot" w:pos="9062"/>
             </w:tabs>
             <w:rPr>
               <w:noProof/>
+              <w:sz w:val="22"/>
+              <w:szCs w:val="22"/>
+              <w:lang w:eastAsia="de-CH"/>
             </w:rPr>
           </w:pPr>
-          <w:hyperlink w:anchor="_Toc405819766" w:history="1">
+          <w:hyperlink w:anchor="_Toc409848762" w:history="1">
             <w:r>
               <w:rPr>
                 <w:rStyle w:val="Hyperlink"/>
@@ -1651,6 +1826,9 @@
             <w:r>
               <w:rPr>
                 <w:noProof/>
+                <w:sz w:val="22"/>
+                <w:szCs w:val="22"/>
+                <w:lang w:eastAsia="de-CH"/>
               </w:rPr>
               <w:tab/>
             </w:r>
@@ -1659,7 +1837,7 @@
                 <w:rStyle w:val="Hyperlink"/>
                 <w:noProof/>
               </w:rPr>
-              <w:t>Userspezifische Use Cases</w:t>
+              <w:t>Alte Userspezifische Use Cases</w:t>
             </w:r>
             <w:r>
               <w:rPr>
@@ -1680,7 +1858,7 @@
                 <w:noProof/>
                 <w:webHidden/>
               </w:rPr>
-              <w:instrText xml:space="preserve"> PAGEREF _Toc405819766 \h </w:instrText>
+              <w:instrText xml:space="preserve"> PAGEREF _Toc409848762 \h </w:instrText>
             </w:r>
             <w:r>
               <w:rPr>
@@ -1700,7 +1878,7 @@
                 <w:noProof/>
                 <w:webHidden/>
               </w:rPr>
-              <w:t>4</w:t>
+              <w:t>5</w:t>
             </w:r>
             <w:r>
               <w:rPr>
@@ -1715,14 +1893,17 @@
           <w:pPr>
             <w:pStyle w:val="Verzeichnis3"/>
             <w:tabs>
-              <w:tab w:val="left" w:pos="1320"/>
+              <w:tab w:val="left" w:pos="1100"/>
               <w:tab w:val="right" w:leader="dot" w:pos="9062"/>
             </w:tabs>
             <w:rPr>
               <w:noProof/>
+              <w:sz w:val="22"/>
+              <w:szCs w:val="22"/>
+              <w:lang w:eastAsia="de-CH"/>
             </w:rPr>
           </w:pPr>
-          <w:hyperlink w:anchor="_Toc405819767" w:history="1">
+          <w:hyperlink w:anchor="_Toc409848763" w:history="1">
             <w:r>
               <w:rPr>
                 <w:rStyle w:val="Hyperlink"/>
@@ -1733,6 +1914,9 @@
             <w:r>
               <w:rPr>
                 <w:noProof/>
+                <w:sz w:val="22"/>
+                <w:szCs w:val="22"/>
+                <w:lang w:eastAsia="de-CH"/>
               </w:rPr>
               <w:tab/>
             </w:r>
@@ -1741,7 +1925,7 @@
                 <w:rStyle w:val="Hyperlink"/>
                 <w:noProof/>
               </w:rPr>
-              <w:t>Spielspezifische Use Cases</w:t>
+              <w:t>Alte Spielspezifische Use Cases</w:t>
             </w:r>
             <w:r>
               <w:rPr>
@@ -1762,7 +1946,7 @@
                 <w:noProof/>
                 <w:webHidden/>
               </w:rPr>
-              <w:instrText xml:space="preserve"> PAGEREF _Toc405819767 \h </w:instrText>
+              <w:instrText xml:space="preserve"> PAGEREF _Toc409848763 \h </w:instrText>
             </w:r>
             <w:r>
               <w:rPr>
@@ -1782,7 +1966,183 @@
                 <w:noProof/>
                 <w:webHidden/>
               </w:rPr>
-              <w:t>4</w:t>
+              <w:t>5</w:t>
+            </w:r>
+            <w:r>
+              <w:rPr>
+                <w:noProof/>
+                <w:webHidden/>
+              </w:rPr>
+              <w:fldChar w:fldCharType="end"/>
+            </w:r>
+          </w:hyperlink>
+        </w:p>
+        <w:p>
+          <w:pPr>
+            <w:pStyle w:val="Verzeichnis3"/>
+            <w:tabs>
+              <w:tab w:val="left" w:pos="1100"/>
+              <w:tab w:val="right" w:leader="dot" w:pos="9062"/>
+            </w:tabs>
+            <w:rPr>
+              <w:noProof/>
+              <w:sz w:val="22"/>
+              <w:szCs w:val="22"/>
+              <w:lang w:eastAsia="de-CH"/>
+            </w:rPr>
+          </w:pPr>
+          <w:hyperlink w:anchor="_Toc409848764" w:history="1">
+            <w:r>
+              <w:rPr>
+                <w:rStyle w:val="Hyperlink"/>
+                <w:noProof/>
+              </w:rPr>
+              <w:t>1.3.3</w:t>
+            </w:r>
+            <w:r>
+              <w:rPr>
+                <w:noProof/>
+                <w:sz w:val="22"/>
+                <w:szCs w:val="22"/>
+                <w:lang w:eastAsia="de-CH"/>
+              </w:rPr>
+              <w:tab/>
+            </w:r>
+            <w:r>
+              <w:rPr>
+                <w:rStyle w:val="Hyperlink"/>
+                <w:noProof/>
+              </w:rPr>
+              <w:t>Neue Userspezifische Use Cases</w:t>
+            </w:r>
+            <w:r>
+              <w:rPr>
+                <w:noProof/>
+                <w:webHidden/>
+              </w:rPr>
+              <w:tab/>
+            </w:r>
+            <w:r>
+              <w:rPr>
+                <w:noProof/>
+                <w:webHidden/>
+              </w:rPr>
+              <w:fldChar w:fldCharType="begin"/>
+            </w:r>
+            <w:r>
+              <w:rPr>
+                <w:noProof/>
+                <w:webHidden/>
+              </w:rPr>
+              <w:instrText xml:space="preserve"> PAGEREF _Toc409848764 \h </w:instrText>
+            </w:r>
+            <w:r>
+              <w:rPr>
+                <w:noProof/>
+                <w:webHidden/>
+              </w:rPr>
+            </w:r>
+            <w:r>
+              <w:rPr>
+                <w:noProof/>
+                <w:webHidden/>
+              </w:rPr>
+              <w:fldChar w:fldCharType="separate"/>
+            </w:r>
+            <w:r>
+              <w:rPr>
+                <w:noProof/>
+                <w:webHidden/>
+              </w:rPr>
+              <w:t>5</w:t>
+            </w:r>
+            <w:r>
+              <w:rPr>
+                <w:noProof/>
+                <w:webHidden/>
+              </w:rPr>
+              <w:fldChar w:fldCharType="end"/>
+            </w:r>
+          </w:hyperlink>
+        </w:p>
+        <w:p>
+          <w:pPr>
+            <w:pStyle w:val="Verzeichnis3"/>
+            <w:tabs>
+              <w:tab w:val="left" w:pos="1100"/>
+              <w:tab w:val="right" w:leader="dot" w:pos="9062"/>
+            </w:tabs>
+            <w:rPr>
+              <w:noProof/>
+              <w:sz w:val="22"/>
+              <w:szCs w:val="22"/>
+              <w:lang w:eastAsia="de-CH"/>
+            </w:rPr>
+          </w:pPr>
+          <w:hyperlink w:anchor="_Toc409848765" w:history="1">
+            <w:r>
+              <w:rPr>
+                <w:rStyle w:val="Hyperlink"/>
+                <w:noProof/>
+              </w:rPr>
+              <w:t>1.3.4</w:t>
+            </w:r>
+            <w:r>
+              <w:rPr>
+                <w:noProof/>
+                <w:sz w:val="22"/>
+                <w:szCs w:val="22"/>
+                <w:lang w:eastAsia="de-CH"/>
+              </w:rPr>
+              <w:tab/>
+            </w:r>
+            <w:r>
+              <w:rPr>
+                <w:rStyle w:val="Hyperlink"/>
+                <w:noProof/>
+              </w:rPr>
+              <w:t>Neue Spielspezifische Use Cases</w:t>
+            </w:r>
+            <w:r>
+              <w:rPr>
+                <w:noProof/>
+                <w:webHidden/>
+              </w:rPr>
+              <w:tab/>
+            </w:r>
+            <w:r>
+              <w:rPr>
+                <w:noProof/>
+                <w:webHidden/>
+              </w:rPr>
+              <w:fldChar w:fldCharType="begin"/>
+            </w:r>
+            <w:r>
+              <w:rPr>
+                <w:noProof/>
+                <w:webHidden/>
+              </w:rPr>
+              <w:instrText xml:space="preserve"> PAGEREF _Toc409848765 \h </w:instrText>
+            </w:r>
+            <w:r>
+              <w:rPr>
+                <w:noProof/>
+                <w:webHidden/>
+              </w:rPr>
+            </w:r>
+            <w:r>
+              <w:rPr>
+                <w:noProof/>
+                <w:webHidden/>
+              </w:rPr>
+              <w:fldChar w:fldCharType="separate"/>
+            </w:r>
+            <w:r>
+              <w:rPr>
+                <w:noProof/>
+                <w:webHidden/>
+              </w:rPr>
+              <w:t>5</w:t>
             </w:r>
             <w:r>
               <w:rPr>
@@ -1822,7 +2182,7 @@
       <w:pPr>
         <w:pStyle w:val="berschrift1"/>
       </w:pPr>
-      <w:bookmarkStart w:id="1" w:name="_Toc405819759"/>
+      <w:bookmarkStart w:id="0" w:name="_Toc409848753"/>
       <w:r>
         <w:lastRenderedPageBreak/>
         <w:t>1</w:t>
@@ -1830,73 +2190,49 @@
       <w:r>
         <w:tab/>
         <w:t>Konzept</w:t>
+      </w:r>
+      <w:bookmarkEnd w:id="0"/>
+    </w:p>
+    <w:p>
+      <w:pPr>
+        <w:pStyle w:val="berschrift2"/>
+      </w:pPr>
+      <w:bookmarkStart w:id="1" w:name="_Toc409848754"/>
+      <w:r>
+        <w:t>1</w:t>
+      </w:r>
+      <w:r>
+        <w:t>.1</w:t>
+      </w:r>
+      <w:r>
+        <w:tab/>
+        <w:t>Anforderungsanalyse</w:t>
       </w:r>
       <w:bookmarkEnd w:id="1"/>
     </w:p>
     <w:p>
       <w:pPr>
-        <w:pStyle w:val="berschrift2"/>
-      </w:pPr>
-      <w:bookmarkStart w:id="2" w:name="_Toc405819760"/>
-      <w:r>
-        <w:t>1</w:t>
+        <w:pStyle w:val="berschrift3"/>
+      </w:pPr>
+      <w:bookmarkStart w:id="2" w:name="_Toc409848755"/>
+      <w:r>
+        <w:t>1.1</w:t>
       </w:r>
       <w:r>
         <w:t>.1</w:t>
       </w:r>
       <w:r>
         <w:tab/>
-        <w:t>Anforderungsanalyse</w:t>
+        <w:t>Datenbankanalyse</w:t>
       </w:r>
       <w:bookmarkEnd w:id="2"/>
     </w:p>
     <w:p>
-      <w:pPr>
-        <w:pStyle w:val="berschrift3"/>
-      </w:pPr>
-      <w:bookmarkStart w:id="3" w:name="_Toc405819761"/>
-      <w:r>
-        <w:t>1.1</w:t>
-      </w:r>
-      <w:r>
-        <w:t>.1</w:t>
-      </w:r>
-      <w:r>
-        <w:tab/>
-        <w:t>Datenbankanalyse</w:t>
-      </w:r>
-      <w:bookmarkEnd w:id="3"/>
-    </w:p>
-    <w:p>
       <w:r>
         <w:t>Wir wollen eine Datenbank für ein Kartenspiel entwerfen, welches über ein Login für mehrere Benutzer gleichzeitig zur Verfügung steht.</w:t>
       </w:r>
       <w:r>
-        <w:t xml:space="preserve"> Dafür brauchen wir ein </w:t>
-      </w:r>
-      <w:proofErr w:type="spellStart"/>
-      <w:r>
-        <w:t>Securitymanagement</w:t>
-      </w:r>
-      <w:proofErr w:type="spellEnd"/>
-      <w:r>
-        <w:t xml:space="preserve"> und eine Spieldatenbank. Die </w:t>
-      </w:r>
-      <w:proofErr w:type="spellStart"/>
-      <w:r>
-        <w:t>Securitydatenbank</w:t>
-      </w:r>
-      <w:proofErr w:type="spellEnd"/>
-      <w:r>
-        <w:t xml:space="preserve"> enthält das </w:t>
-      </w:r>
-      <w:proofErr w:type="spellStart"/>
-      <w:r>
-        <w:t>Usermanagment</w:t>
-      </w:r>
-      <w:proofErr w:type="spellEnd"/>
-      <w:r>
-        <w:t xml:space="preserve"> mit sämtlichen Logins und Userdaten. </w:t>
+        <w:t xml:space="preserve"> Dafür brauchen wir ein Securitymanagement und eine Spieldatenbank. Die Securitydatenbank enthält das Usermanagment mit sämtlichen Logins und Userdaten. </w:t>
       </w:r>
     </w:p>
     <w:p>
@@ -1958,22 +2294,14 @@
         </w:numPr>
       </w:pPr>
       <w:r>
-        <w:t xml:space="preserve">eine Tabelle für die Spielsession damit mehrere Spieler gleichzeitig spielen können und das Programm nicht </w:t>
-      </w:r>
-      <w:proofErr w:type="spellStart"/>
-      <w:r>
-        <w:t>cheatanfällig</w:t>
-      </w:r>
-      <w:proofErr w:type="spellEnd"/>
-      <w:r>
-        <w:t xml:space="preserve"> wird und diverse Zwischentabellen.</w:t>
+        <w:t>eine Tabelle für die Spielsession damit mehrere Spieler gleichzeitig spielen können und das Programm nicht cheatanfällig wird und diverse Zwischentabellen.</w:t>
       </w:r>
     </w:p>
     <w:p>
       <w:pPr>
         <w:pStyle w:val="berschrift3"/>
       </w:pPr>
-      <w:bookmarkStart w:id="4" w:name="_Toc405819762"/>
+      <w:bookmarkStart w:id="3" w:name="_Toc409848756"/>
       <w:r>
         <w:t>1.1.2</w:t>
       </w:r>
@@ -1982,198 +2310,169 @@
       </w:r>
       <w:r>
         <w:t>Benutzeranforderungen</w:t>
+      </w:r>
+      <w:bookmarkEnd w:id="3"/>
+    </w:p>
+    <w:p>
+      <w:r>
+        <w:t>Mehrere Spieler gleichzeitig sollen sich einloggen können. Die Benutzer müssen sich Spielsessions erstellen können, welche gleichzeitig von dem Serverclient bearbeitet und gehostet werden.</w:t>
+      </w:r>
+      <w:r>
+        <w:t xml:space="preserve"> </w:t>
+      </w:r>
+      <w:r>
+        <w:t xml:space="preserve">Der Benutzer muss Extrainfos </w:t>
+      </w:r>
+      <w:r>
+        <w:t>zu seinem Profil eingeben, speichern und verwalten können.</w:t>
+      </w:r>
+    </w:p>
+    <w:p>
+      <w:pPr>
+        <w:pStyle w:val="berschrift3"/>
+      </w:pPr>
+      <w:bookmarkStart w:id="4" w:name="_Toc409848757"/>
+      <w:r>
+        <w:t>1.1.3</w:t>
+      </w:r>
+      <w:r>
+        <w:tab/>
+        <w:t>Spielreglement</w:t>
       </w:r>
       <w:bookmarkEnd w:id="4"/>
     </w:p>
     <w:p>
       <w:r>
-        <w:t>Mehrere Spieler gleichzeitig sollen sich einloggen können. Die Benutzer müssen sich Spielsessions erstellen können, welche gleichzeitig von dem Serverclient bearbeitet und gehostet werden.</w:t>
-      </w:r>
-      <w:r>
-        <w:t xml:space="preserve"> </w:t>
-      </w:r>
-      <w:r>
-        <w:t xml:space="preserve">Der Benutzer muss Extrainfos </w:t>
-      </w:r>
-      <w:r>
-        <w:t>zu seinem Profil eingeben, speichern und verwalten können.</w:t>
+        <w:t xml:space="preserve">Das Ziel des Spieles ist es, den Gegner in die Knie zu zwingen. Es gibt zwei Wege dies zu tun: entweder, gibt der Gegner auf, oder man bringt sein Leben auf 0. </w:t>
       </w:r>
     </w:p>
     <w:p>
-      <w:pPr>
-        <w:pStyle w:val="berschrift3"/>
-      </w:pPr>
-      <w:bookmarkStart w:id="5" w:name="_Toc405819763"/>
-      <w:r>
-        <w:t>1.1.3</w:t>
+      <w:r>
+        <w:t xml:space="preserve">Vor dem Spielen muss der Spieler sein Deck aussuchen. Zusätzlich zum Deck muss man die zugehörige Rasse aussuchen. Das Deck besteht aus 30 Karten. Bei dem Aufbau des Decks stehen dem Benutzer diverse Basiskarten zur Verfügung. </w:t>
+      </w:r>
+    </w:p>
+    <w:p>
+      <w:r>
+        <w:t xml:space="preserve">Jede Rasse hat seine eigenen </w:t>
+      </w:r>
+      <w:r>
+        <w:t>Basiskarten</w:t>
+      </w:r>
+      <w:r>
+        <w:t xml:space="preserve">. Diese Karten können nur von einer Bestimmten Rasse gewählt werden. Neben den </w:t>
+      </w:r>
+      <w:r>
+        <w:t>Basiskarten</w:t>
+      </w:r>
+      <w:r>
+        <w:t xml:space="preserve"> gibt es neutrale Karten, welche jede Rasse davon profitieren kann. </w:t>
+      </w:r>
+    </w:p>
+    <w:p>
+      <w:r>
+        <w:t xml:space="preserve">Beim Beginn des Spieles zieht jeder Spieler 4 Karten. Der Spieler </w:t>
+      </w:r>
+      <w:r>
+        <w:t>der im zweiten Zug dran ist</w:t>
+      </w:r>
+      <w:r>
+        <w:t>, bekommt eine zusätzliche Karte. Man hat die Möglichkeit, die Karten wieder zurück ins Deck zu legen und gleichviele Karten ziehen.</w:t>
+      </w:r>
+    </w:p>
+    <w:p>
+      <w:r>
+        <w:t>Man startet mit 0 M</w:t>
+      </w:r>
+      <w:r>
+        <w:t>ana. In</w:t>
+      </w:r>
+      <w:r>
+        <w:t xml:space="preserve"> jedem Zug hat man 1 M</w:t>
+      </w:r>
+      <w:r>
+        <w:t xml:space="preserve">ana mehr zur </w:t>
+      </w:r>
+      <w:r>
+        <w:t>Verfügung.</w:t>
+      </w:r>
+      <w:r>
+        <w:br/>
+        <w:t>Das M</w:t>
+      </w:r>
+      <w:r>
+        <w:t>ana wird dazu verwendet um die Karten zu spielen. Jede Karte hat seine eigenen Manakosten</w:t>
+      </w:r>
+      <w:r>
+        <w:t>.</w:t>
+      </w:r>
+      <w:r>
+        <w:br/>
+        <w:t>Wenn wir zum Beispiel eine 8 M</w:t>
+      </w:r>
+      <w:r>
+        <w:t>ana Monsterkarte spielt, wäre das erst im 8. Zug möglich.</w:t>
+      </w:r>
+    </w:p>
+    <w:p>
+      <w:r>
+        <w:t>Jede Rasse hat auch seine ei</w:t>
+      </w:r>
+      <w:r>
+        <w:t>gene Fähigkeit. Diese kostet 2 M</w:t>
+      </w:r>
+      <w:r>
+        <w:t xml:space="preserve">ana und kann in jedem Zug dementsprechend verwendet werden. </w:t>
+      </w:r>
+    </w:p>
+    <w:p>
+      <w:r>
+        <w:t xml:space="preserve">Jede Karte hat seine </w:t>
+      </w:r>
+      <w:r>
+        <w:t>Eigenschaften</w:t>
+      </w:r>
+      <w:r>
+        <w:t>: Leben, Angriff und Passive / Aktive Fähigkeiten.</w:t>
+      </w:r>
+      <w:r>
+        <w:br/>
+        <w:t xml:space="preserve">Diese Fähigkeiten unterscheiden sich je nach Fähigkeitstyp. </w:t>
+      </w:r>
+      <w:r>
+        <w:br/>
+      </w:r>
+    </w:p>
+    <w:p/>
+    <w:p>
+      <w:pPr>
+        <w:pStyle w:val="berschrift2"/>
+      </w:pPr>
+      <w:bookmarkStart w:id="5" w:name="_Toc409848758"/>
+      <w:r>
+        <w:lastRenderedPageBreak/>
+        <w:t>1.2</w:t>
       </w:r>
       <w:r>
         <w:tab/>
-        <w:t>Spielreglement</w:t>
+      </w:r>
+      <w:r>
+        <w:t>Klassendiagramm</w:t>
       </w:r>
       <w:bookmarkEnd w:id="5"/>
     </w:p>
     <w:p>
-      <w:r>
-        <w:t xml:space="preserve">Das Ziel des Spieles ist es, den Gegner in die Knie zu zwingen. Es gibt zwei Wege dies zu tun: entweder, gibt der Gegner auf, oder man bringt sein Leben auf 0. </w:t>
-      </w:r>
-    </w:p>
-    <w:p>
-      <w:r>
-        <w:t xml:space="preserve">Vor dem Spielen muss der Spieler sein Deck aussuchen. Zusätzlich zum Deck muss man die zugehörige Rasse aussuchen. Das Deck besteht aus 30 Karten. Bei dem Aufbau des Decks stehen dem Benutzer diverse Basiskarten zur Verfügung. </w:t>
-      </w:r>
-    </w:p>
-    <w:p>
-      <w:r>
-        <w:t xml:space="preserve">Jede Rasse hat seine eigenen </w:t>
-      </w:r>
-      <w:r>
-        <w:t>Basiskarten</w:t>
-      </w:r>
-      <w:r>
-        <w:t xml:space="preserve">. Diese Karten können nur von einer Bestimmten Rasse gewählt werden. Neben den </w:t>
-      </w:r>
-      <w:r>
-        <w:t>Basiskarten</w:t>
-      </w:r>
-      <w:r>
-        <w:t xml:space="preserve"> gibt es neutrale Karten, welche jede Rasse davon profitieren kann. </w:t>
-      </w:r>
-    </w:p>
-    <w:p>
-      <w:r>
-        <w:t xml:space="preserve">Beim Beginn des Spieles zieht jeder Spieler 4 Karten. Der Spieler </w:t>
-      </w:r>
-      <w:r>
-        <w:t>der im zweiten Zug dran ist</w:t>
-      </w:r>
-      <w:r>
-        <w:t>, bekommt eine zusätzliche Karte. Man hat die Möglichkeit, die Karten wieder zurück ins Deck zu legen und gleichviele Karten ziehen.</w:t>
-      </w:r>
-    </w:p>
-    <w:p>
-      <w:r>
-        <w:t xml:space="preserve">Man startet mit 0 </w:t>
-      </w:r>
-      <w:proofErr w:type="spellStart"/>
-      <w:r>
-        <w:t>M</w:t>
-      </w:r>
-      <w:r>
-        <w:t>ana</w:t>
-      </w:r>
-      <w:proofErr w:type="spellEnd"/>
-      <w:r>
-        <w:t>. In</w:t>
-      </w:r>
-      <w:r>
-        <w:t xml:space="preserve"> jedem Zug hat man 1 </w:t>
-      </w:r>
-      <w:proofErr w:type="spellStart"/>
-      <w:r>
-        <w:t>M</w:t>
-      </w:r>
-      <w:r>
-        <w:t>ana</w:t>
-      </w:r>
-      <w:proofErr w:type="spellEnd"/>
-      <w:r>
-        <w:t xml:space="preserve"> mehr zur </w:t>
-      </w:r>
-      <w:r>
-        <w:t>Verfügung.</w:t>
-      </w:r>
-      <w:r>
-        <w:br/>
-        <w:t xml:space="preserve">Das </w:t>
-      </w:r>
-      <w:proofErr w:type="spellStart"/>
-      <w:r>
-        <w:t>M</w:t>
-      </w:r>
-      <w:r>
-        <w:t>ana</w:t>
-      </w:r>
-      <w:proofErr w:type="spellEnd"/>
-      <w:r>
-        <w:t xml:space="preserve"> wird dazu verwendet um die Karten zu spielen. Jede Karte hat seine eigenen </w:t>
-      </w:r>
-      <w:proofErr w:type="spellStart"/>
-      <w:r>
-        <w:t>Manakosten</w:t>
-      </w:r>
-      <w:proofErr w:type="spellEnd"/>
-      <w:r>
-        <w:t>.</w:t>
-      </w:r>
-      <w:r>
-        <w:br/>
-        <w:t xml:space="preserve">Wenn wir zum Beispiel eine 8 </w:t>
-      </w:r>
-      <w:proofErr w:type="spellStart"/>
-      <w:r>
-        <w:t>M</w:t>
-      </w:r>
-      <w:r>
-        <w:t>ana</w:t>
-      </w:r>
-      <w:proofErr w:type="spellEnd"/>
-      <w:r>
-        <w:t xml:space="preserve"> Monsterkarte spielt, wäre das erst im 8. Zug möglich.</w:t>
-      </w:r>
-    </w:p>
-    <w:p>
-      <w:r>
-        <w:t>Jede Rasse hat auch seine ei</w:t>
-      </w:r>
-      <w:r>
-        <w:t xml:space="preserve">gene Fähigkeit. Diese kostet 2 </w:t>
-      </w:r>
-      <w:proofErr w:type="spellStart"/>
-      <w:r>
-        <w:t>M</w:t>
-      </w:r>
-      <w:r>
-        <w:t>ana</w:t>
-      </w:r>
-      <w:proofErr w:type="spellEnd"/>
-      <w:r>
-        <w:t xml:space="preserve"> und kann in jedem Zug dementsprechend verwendet werden. </w:t>
-      </w:r>
-    </w:p>
-    <w:p>
-      <w:r>
-        <w:t xml:space="preserve">Jede Karte hat seine </w:t>
-      </w:r>
-      <w:r>
-        <w:t>Eigenschaften</w:t>
-      </w:r>
-      <w:r>
-        <w:t>: Leben, Angriff und Passive / Aktive Fähigkeiten.</w:t>
-      </w:r>
-      <w:r>
-        <w:br/>
-        <w:t xml:space="preserve">Diese Fähigkeiten unterscheiden sich je nach Fähigkeitstyp. </w:t>
-      </w:r>
-      <w:r>
-        <w:br/>
-      </w:r>
-    </w:p>
-    <w:p/>
-    <w:p>
-      <w:pPr>
-        <w:pStyle w:val="berschrift2"/>
-      </w:pPr>
-      <w:bookmarkStart w:id="6" w:name="_Toc405819764"/>
-      <w:r>
-        <w:lastRenderedPageBreak/>
-        <w:t>1.2</w:t>
+      <w:pPr>
+        <w:pStyle w:val="berschrift3"/>
+      </w:pPr>
+      <w:bookmarkStart w:id="6" w:name="_Toc409848759"/>
+      <w:r>
+        <w:t>1.2.1</w:t>
       </w:r>
       <w:r>
         <w:tab/>
       </w:r>
       <w:r>
-        <w:t>Klassendiagramm</w:t>
+        <w:t>Alte Klassendiagramme</w:t>
       </w:r>
       <w:bookmarkEnd w:id="6"/>
     </w:p>
@@ -2213,32 +2512,186 @@
     </w:p>
     <w:p>
       <w:pPr>
-        <w:pStyle w:val="berschrift2"/>
-      </w:pPr>
-      <w:bookmarkStart w:id="7" w:name="_Toc405819765"/>
+        <w:pStyle w:val="berschrift3"/>
+      </w:pPr>
+      <w:bookmarkStart w:id="7" w:name="_Toc409848760"/>
       <w:r>
         <w:lastRenderedPageBreak/>
-        <w:t>1.3</w:t>
+        <w:t>1.2.2</w:t>
       </w:r>
       <w:r>
         <w:tab/>
-        <w:t>Use Cases</w:t>
+        <w:t>Neue Klassendiagramme</w:t>
       </w:r>
       <w:bookmarkEnd w:id="7"/>
     </w:p>
     <w:p>
       <w:pPr>
+        <w:rPr>
+          <w:caps/>
+        </w:rPr>
+      </w:pPr>
+      <w:r>
+        <w:rPr>
+          <w:noProof/>
+        </w:rPr>
+        <mc:AlternateContent>
+          <mc:Choice Requires="wps">
+            <w:drawing>
+              <wp:anchor distT="45720" distB="45720" distL="114300" distR="114300" simplePos="0" relativeHeight="251668480" behindDoc="0" locked="0" layoutInCell="1" allowOverlap="1" wp14:anchorId="249B8B7B" wp14:editId="7E42A9EC">
+                <wp:simplePos x="0" y="0"/>
+                <wp:positionH relativeFrom="margin">
+                  <wp:posOffset>2357120</wp:posOffset>
+                </wp:positionH>
+                <wp:positionV relativeFrom="paragraph">
+                  <wp:posOffset>4373880</wp:posOffset>
+                </wp:positionV>
+                <wp:extent cx="2360930" cy="1404620"/>
+                <wp:effectExtent l="0" t="0" r="19685" b="24130"/>
+                <wp:wrapSquare wrapText="bothSides"/>
+                <wp:docPr id="217" name="Textfeld 2"/>
+                <wp:cNvGraphicFramePr>
+                  <a:graphicFrameLocks xmlns:a="http://schemas.openxmlformats.org/drawingml/2006/main"/>
+                </wp:cNvGraphicFramePr>
+                <a:graphic xmlns:a="http://schemas.openxmlformats.org/drawingml/2006/main">
+                  <a:graphicData uri="http://schemas.microsoft.com/office/word/2010/wordprocessingShape">
+                    <wps:wsp>
+                      <wps:cNvSpPr txBox="1">
+                        <a:spLocks noChangeArrowheads="1"/>
+                      </wps:cNvSpPr>
+                      <wps:spPr bwMode="auto">
+                        <a:xfrm>
+                          <a:off x="0" y="0"/>
+                          <a:ext cx="2360930" cy="1404620"/>
+                        </a:xfrm>
+                        <a:prstGeom prst="rect">
+                          <a:avLst/>
+                        </a:prstGeom>
+                        <a:solidFill>
+                          <a:srgbClr val="FFFFFF"/>
+                        </a:solidFill>
+                        <a:ln w="9525">
+                          <a:solidFill>
+                            <a:schemeClr val="bg1"/>
+                          </a:solidFill>
+                          <a:miter lim="800000"/>
+                          <a:headEnd/>
+                          <a:tailEnd/>
+                        </a:ln>
+                      </wps:spPr>
+                      <wps:txbx>
+                        <w:txbxContent>
+                          <w:p>
+                            <w:pPr>
+                              <w:rPr>
+                                <w:sz w:val="48"/>
+                              </w:rPr>
+                            </w:pPr>
+                            <w:r>
+                              <w:rPr>
+                                <w:rStyle w:val="TitelZchn"/>
+                              </w:rPr>
+                              <w:t>Server</w:t>
+                            </w:r>
+                          </w:p>
+                        </w:txbxContent>
+                      </wps:txbx>
+                      <wps:bodyPr rot="0" vert="horz" wrap="square" lIns="91440" tIns="45720" rIns="91440" bIns="45720" anchor="t" anchorCtr="0">
+                        <a:spAutoFit/>
+                      </wps:bodyPr>
+                    </wps:wsp>
+                  </a:graphicData>
+                </a:graphic>
+                <wp14:sizeRelH relativeFrom="margin">
+                  <wp14:pctWidth>40000</wp14:pctWidth>
+                </wp14:sizeRelH>
+                <wp14:sizeRelV relativeFrom="margin">
+                  <wp14:pctHeight>20000</wp14:pctHeight>
+                </wp14:sizeRelV>
+              </wp:anchor>
+            </w:drawing>
+          </mc:Choice>
+          <mc:Fallback>
+            <w:pict>
+              <v:shape w14:anchorId="249B8B7B" id="Textfeld 2" o:spid="_x0000_s1029" type="#_x0000_t202" style="position:absolute;margin-left:185.6pt;margin-top:344.4pt;width:185.9pt;height:110.6pt;z-index:251668480;visibility:visible;mso-wrap-style:square;mso-width-percent:400;mso-height-percent:200;mso-wrap-distance-left:9pt;mso-wrap-distance-top:3.6pt;mso-wrap-distance-right:9pt;mso-wrap-distance-bottom:3.6pt;mso-position-horizontal:absolute;mso-position-horizontal-relative:margin;mso-position-vertical:absolute;mso-position-vertical-relative:text;mso-width-percent:400;mso-height-percent:200;mso-width-relative:margin;mso-height-relative:margin;v-text-anchor:top" o:gfxdata="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" strokecolor="white [3212]">
+                <v:textbox style="mso-fit-shape-to-text:t">
+                  <w:txbxContent>
+                    <w:p>
+                      <w:pPr>
+                        <w:rPr>
+                          <w:sz w:val="48"/>
+                        </w:rPr>
+                      </w:pPr>
+                      <w:r>
+                        <w:rPr>
+                          <w:rStyle w:val="TitelZchn"/>
+                        </w:rPr>
+                        <w:t>Server</w:t>
+                      </w:r>
+                    </w:p>
+                  </w:txbxContent>
+                </v:textbox>
+                <w10:wrap type="square" anchorx="margin"/>
+              </v:shape>
+            </w:pict>
+          </mc:Fallback>
+        </mc:AlternateContent>
+      </w:r>
+      <w:r>
+        <w:rPr>
+          <w:noProof/>
+        </w:rPr>
+        <w:pict>
+          <v:shape id="_x0000_s1027" type="#_x0000_t75" style="position:absolute;margin-left:-3.3pt;margin-top:415.2pt;width:453pt;height:329.25pt;z-index:251666432;mso-position-horizontal-relative:text;mso-position-vertical-relative:text">
+            <v:imagedata r:id="rId9" o:title="gameServerDiagramm (1)"/>
+          </v:shape>
+        </w:pict>
+      </w:r>
+      <w:r>
+        <w:object w:dxaOrig="13411" w:dyaOrig="9331">
+          <v:shape id="_x0000_i1025" type="#_x0000_t75" style="width:453pt;height:315.75pt" o:ole="">
+            <v:imagedata r:id="rId10" o:title=""/>
+          </v:shape>
+          <o:OLEObject Type="Embed" ProgID="Visio.Drawing.15" ShapeID="_x0000_i1025" DrawAspect="Content" ObjectID="_1483592340" r:id="rId11"/>
+        </w:object>
+      </w:r>
+      <w:r>
+        <w:br w:type="page"/>
+      </w:r>
+    </w:p>
+    <w:p>
+      <w:pPr>
+        <w:pStyle w:val="berschrift2"/>
+      </w:pPr>
+      <w:bookmarkStart w:id="8" w:name="_Toc409848761"/>
+      <w:r>
+        <w:lastRenderedPageBreak/>
+        <w:t>1.3</w:t>
+      </w:r>
+      <w:r>
+        <w:tab/>
+        <w:t>Use Cases</w:t>
+      </w:r>
+      <w:bookmarkEnd w:id="8"/>
+    </w:p>
+    <w:p>
+      <w:pPr>
         <w:pStyle w:val="berschrift3"/>
       </w:pPr>
-      <w:bookmarkStart w:id="8" w:name="_Toc405819766"/>
+      <w:bookmarkStart w:id="9" w:name="_Toc409848762"/>
       <w:r>
         <w:t>1.3.1</w:t>
       </w:r>
       <w:r>
         <w:tab/>
+      </w:r>
+      <w:r>
+        <w:t xml:space="preserve">Alte </w:t>
+      </w:r>
+      <w:r>
         <w:t>Userspezifische Use Cases</w:t>
       </w:r>
-      <w:bookmarkEnd w:id="8"/>
+      <w:bookmarkEnd w:id="9"/>
     </w:p>
     <w:p>
       <w:pPr>
@@ -2252,7 +2705,16 @@
         <w:t xml:space="preserve">User </w:t>
       </w:r>
       <w:r>
-        <w:t>kann sich einloggen</w:t>
+        <w:t xml:space="preserve">kann </w:t>
+      </w:r>
+      <w:r>
+        <w:t xml:space="preserve">auf einloggen klicken </w:t>
+      </w:r>
+      <w:r>
+        <w:sym w:font="Wingdings" w:char="F0E0"/>
+      </w:r>
+      <w:r>
+        <w:t xml:space="preserve"> User wird eingeloggt</w:t>
       </w:r>
     </w:p>
     <w:p>
@@ -2264,7 +2726,10 @@
         </w:numPr>
       </w:pPr>
       <w:r>
-        <w:t>User wird gekickt falls bereits eingeloggt</w:t>
+        <w:t xml:space="preserve">User wird </w:t>
+      </w:r>
+      <w:r>
+        <w:t>bei Inaktivität gekickt</w:t>
       </w:r>
     </w:p>
     <w:p>
@@ -2288,7 +2753,10 @@
         </w:numPr>
       </w:pPr>
       <w:r>
-        <w:t>User kann sich ausloggen</w:t>
+        <w:t xml:space="preserve">User kann </w:t>
+      </w:r>
+      <w:r>
+        <w:t>auf ausloggen klicken –&gt; User wird ausgeloggt</w:t>
       </w:r>
     </w:p>
     <w:p>
@@ -2324,15 +2792,7 @@
         </w:numPr>
       </w:pPr>
       <w:r>
-        <w:t xml:space="preserve">User kann </w:t>
-      </w:r>
-      <w:proofErr w:type="spellStart"/>
-      <w:r>
-        <w:t>leveln</w:t>
-      </w:r>
-      <w:proofErr w:type="spellEnd"/>
-      <w:r>
-        <w:t xml:space="preserve"> </w:t>
+        <w:t xml:space="preserve">User kann leveln </w:t>
       </w:r>
     </w:p>
     <w:p/>
@@ -2340,15 +2800,18 @@
       <w:pPr>
         <w:pStyle w:val="berschrift3"/>
       </w:pPr>
-      <w:bookmarkStart w:id="9" w:name="_Toc405819767"/>
+      <w:bookmarkStart w:id="10" w:name="_Toc409848763"/>
       <w:r>
         <w:t>1.3.2</w:t>
       </w:r>
       <w:r>
         <w:tab/>
+        <w:t xml:space="preserve">Alte </w:t>
+      </w:r>
+      <w:r>
         <w:t>Spielspezifische Use Cases</w:t>
       </w:r>
-      <w:bookmarkEnd w:id="9"/>
+      <w:bookmarkEnd w:id="10"/>
     </w:p>
     <w:p>
       <w:pPr>
@@ -2410,6 +2873,809 @@
         <w:t>User kann Spiel starten</w:t>
       </w:r>
     </w:p>
+    <w:p>
+      <w:pPr>
+        <w:pStyle w:val="berschrift3"/>
+      </w:pPr>
+      <w:bookmarkStart w:id="11" w:name="_Toc409848764"/>
+      <w:r>
+        <w:t>1.3.3</w:t>
+      </w:r>
+      <w:r>
+        <w:tab/>
+        <w:t>Neue</w:t>
+      </w:r>
+      <w:r>
+        <w:t xml:space="preserve"> </w:t>
+      </w:r>
+      <w:r>
+        <w:t>Use Cases</w:t>
+      </w:r>
+      <w:bookmarkEnd w:id="11"/>
+    </w:p>
+    <w:p>
+      <w:pPr>
+        <w:pStyle w:val="Listenabsatz"/>
+        <w:numPr>
+          <w:ilvl w:val="0"/>
+          <w:numId w:val="5"/>
+        </w:numPr>
+      </w:pPr>
+      <w:r>
+        <w:t xml:space="preserve">User </w:t>
+      </w:r>
+      <w:r>
+        <w:t>gibt Nick Name ein</w:t>
+      </w:r>
+    </w:p>
+    <w:p>
+      <w:pPr>
+        <w:pStyle w:val="Listenabsatz"/>
+        <w:numPr>
+          <w:ilvl w:val="0"/>
+          <w:numId w:val="5"/>
+        </w:numPr>
+      </w:pPr>
+      <w:r>
+        <w:t xml:space="preserve">User </w:t>
+      </w:r>
+      <w:r>
+        <w:t>meldet sich an</w:t>
+      </w:r>
+    </w:p>
+    <w:p>
+      <w:pPr>
+        <w:pStyle w:val="Listenabsatz"/>
+        <w:numPr>
+          <w:ilvl w:val="0"/>
+          <w:numId w:val="5"/>
+        </w:numPr>
+      </w:pPr>
+      <w:r>
+        <w:t xml:space="preserve">User </w:t>
+      </w:r>
+      <w:r>
+        <w:t>verbindet mit Server</w:t>
+      </w:r>
+    </w:p>
+    <w:p>
+      <w:pPr>
+        <w:pStyle w:val="Listenabsatz"/>
+        <w:numPr>
+          <w:ilvl w:val="0"/>
+          <w:numId w:val="5"/>
+        </w:numPr>
+      </w:pPr>
+      <w:r>
+        <w:t xml:space="preserve">User </w:t>
+      </w:r>
+      <w:r>
+        <w:t>loggt sich aus</w:t>
+      </w:r>
+    </w:p>
+    <w:p>
+      <w:pPr>
+        <w:pStyle w:val="Listenabsatz"/>
+        <w:numPr>
+          <w:ilvl w:val="0"/>
+          <w:numId w:val="5"/>
+        </w:numPr>
+      </w:pPr>
+      <w:r>
+        <w:t xml:space="preserve">User </w:t>
+      </w:r>
+      <w:r>
+        <w:t>sucht Spiel</w:t>
+      </w:r>
+    </w:p>
+    <w:p>
+      <w:pPr>
+        <w:pStyle w:val="Listenabsatz"/>
+        <w:numPr>
+          <w:ilvl w:val="0"/>
+          <w:numId w:val="5"/>
+        </w:numPr>
+      </w:pPr>
+      <w:r>
+        <w:t xml:space="preserve">User </w:t>
+      </w:r>
+      <w:r>
+        <w:t>findet Gegenspieler</w:t>
+      </w:r>
+    </w:p>
+    <w:p>
+      <w:pPr>
+        <w:pStyle w:val="Listenabsatz"/>
+        <w:numPr>
+          <w:ilvl w:val="0"/>
+          <w:numId w:val="5"/>
+        </w:numPr>
+      </w:pPr>
+      <w:r>
+        <w:t xml:space="preserve">User </w:t>
+      </w:r>
+      <w:r>
+        <w:t>startet Spiel</w:t>
+      </w:r>
+    </w:p>
+    <w:p>
+      <w:pPr>
+        <w:pStyle w:val="Listenabsatz"/>
+        <w:numPr>
+          <w:ilvl w:val="0"/>
+          <w:numId w:val="5"/>
+        </w:numPr>
+      </w:pPr>
+      <w:r>
+        <w:t>Spielfenster wird für User angezeigt</w:t>
+      </w:r>
+    </w:p>
+    <w:p>
+      <w:pPr>
+        <w:pStyle w:val="Listenabsatz"/>
+        <w:numPr>
+          <w:ilvl w:val="0"/>
+          <w:numId w:val="5"/>
+        </w:numPr>
+      </w:pPr>
+      <w:r>
+        <w:t>Initiale Handkarten werden für User sauber und komplett angezeigt</w:t>
+      </w:r>
+    </w:p>
+    <w:p>
+      <w:pPr>
+        <w:pStyle w:val="Listenabsatz"/>
+        <w:numPr>
+          <w:ilvl w:val="0"/>
+          <w:numId w:val="5"/>
+        </w:numPr>
+      </w:pPr>
+      <w:r>
+        <w:t>Karten sind für User anklickbar</w:t>
+      </w:r>
+    </w:p>
+    <w:p>
+      <w:pPr>
+        <w:pStyle w:val="Listenabsatz"/>
+        <w:numPr>
+          <w:ilvl w:val="0"/>
+          <w:numId w:val="5"/>
+        </w:numPr>
+      </w:pPr>
+      <w:r>
+        <w:t>User betrachtet Spielfeld</w:t>
+      </w:r>
+    </w:p>
+    <w:p>
+      <w:pPr>
+        <w:ind w:left="360"/>
+      </w:pPr>
+      <w:r>
+        <w:t xml:space="preserve">Weitere Use Cases konnten wir leider nicht vollenden da </w:t>
+      </w:r>
+      <w:r>
+        <w:t>uns die Zeit nicht gereicht hat und wir am Schluss einen merkwürdigen Fehler hatten mit den Libraries der uns sehr viel Zeit gekostet hat.</w:t>
+      </w:r>
+    </w:p>
+    <w:p>
+      <w:pPr>
+        <w:rPr>
+          <w:caps/>
+          <w:spacing w:val="15"/>
+        </w:rPr>
+      </w:pPr>
+      <w:r>
+        <w:br w:type="page"/>
+      </w:r>
+    </w:p>
+    <w:p>
+      <w:pPr>
+        <w:pStyle w:val="berschrift2"/>
+      </w:pPr>
+      <w:r>
+        <w:lastRenderedPageBreak/>
+        <w:t>1.4</w:t>
+      </w:r>
+      <w:r>
+        <w:tab/>
+        <w:t>Unit Tests</w:t>
+      </w:r>
+    </w:p>
+    <w:p>
+      <w:r>
+        <w:t xml:space="preserve">Unit Tests haben wir keine eingebaut, da wir an keinem Ort es für sinnvoll gehalten haben </w:t>
+      </w:r>
+      <w:r>
+        <w:t>diese</w:t>
+      </w:r>
+      <w:r>
+        <w:t xml:space="preserve"> einzubauen.</w:t>
+      </w:r>
+      <w:r>
+        <w:t xml:space="preserve"> Im Gegenteil: Wir hätten unsere Architektur weiterhin anpassen müssen, was mehr Aufwand bedeutet hätte. </w:t>
+      </w:r>
+      <w:r>
+        <w:t>Des Weiteren</w:t>
+      </w:r>
+      <w:r>
+        <w:t xml:space="preserve"> haben wir eine Server-Client Logik, die die Anwendung von Unit-Tests nur erschwert. Wir wissen jedoch, wie man Unit-Tests verwendet und hatten diese auch schon mehrfach im Einsatz.</w:t>
+      </w:r>
+    </w:p>
+    <w:p/>
+    <w:p/>
+    <w:p>
+      <w:pPr>
+        <w:pStyle w:val="berschrift2"/>
+      </w:pPr>
+      <w:r>
+        <w:t>1.5</w:t>
+      </w:r>
+      <w:r>
+        <w:tab/>
+        <w:t>Testing</w:t>
+      </w:r>
+    </w:p>
+    <w:p/>
+    <w:tbl>
+      <w:tblPr>
+        <w:tblStyle w:val="Gitternetztabelle4Akzent1"/>
+        <w:tblW w:w="0" w:type="auto"/>
+        <w:tblLook w:val="04A0" w:firstRow="1" w:lastRow="0" w:firstColumn="1" w:lastColumn="0" w:noHBand="0" w:noVBand="1"/>
+      </w:tblPr>
+      <w:tblGrid>
+        <w:gridCol w:w="3020"/>
+        <w:gridCol w:w="3021"/>
+        <w:gridCol w:w="3021"/>
+      </w:tblGrid>
+      <w:tr>
+        <w:trPr>
+          <w:cnfStyle w:val="100000000000" w:firstRow="1" w:lastRow="0" w:firstColumn="0" w:lastColumn="0" w:oddVBand="0" w:evenVBand="0" w:oddHBand="0" w:evenHBand="0" w:firstRowFirstColumn="0" w:firstRowLastColumn="0" w:lastRowFirstColumn="0" w:lastRowLastColumn="0"/>
+        </w:trPr>
+        <w:tc>
+          <w:tcPr>
+            <w:cnfStyle w:val="001000000000" w:firstRow="0" w:lastRow="0" w:firstColumn="1" w:lastColumn="0" w:oddVBand="0" w:evenVBand="0" w:oddHBand="0" w:evenHBand="0" w:firstRowFirstColumn="0" w:firstRowLastColumn="0" w:lastRowFirstColumn="0" w:lastRowLastColumn="0"/>
+            <w:tcW w:w="3020" w:type="dxa"/>
+          </w:tcPr>
+          <w:p>
+            <w:r>
+              <w:t>Testfall</w:t>
+            </w:r>
+          </w:p>
+        </w:tc>
+        <w:tc>
+          <w:tcPr>
+            <w:tcW w:w="3021" w:type="dxa"/>
+          </w:tcPr>
+          <w:p>
+            <w:pPr>
+              <w:cnfStyle w:val="100000000000" w:firstRow="1" w:lastRow="0" w:firstColumn="0" w:lastColumn="0" w:oddVBand="0" w:evenVBand="0" w:oddHBand="0" w:evenHBand="0" w:firstRowFirstColumn="0" w:firstRowLastColumn="0" w:lastRowFirstColumn="0" w:lastRowLastColumn="0"/>
+            </w:pPr>
+            <w:r>
+              <w:t>Erwartetes Resultat</w:t>
+            </w:r>
+          </w:p>
+        </w:tc>
+        <w:tc>
+          <w:tcPr>
+            <w:tcW w:w="3021" w:type="dxa"/>
+          </w:tcPr>
+          <w:p>
+            <w:pPr>
+              <w:cnfStyle w:val="100000000000" w:firstRow="1" w:lastRow="0" w:firstColumn="0" w:lastColumn="0" w:oddVBand="0" w:evenVBand="0" w:oddHBand="0" w:evenHBand="0" w:firstRowFirstColumn="0" w:firstRowLastColumn="0" w:lastRowFirstColumn="0" w:lastRowLastColumn="0"/>
+            </w:pPr>
+            <w:r>
+              <w:t>Resultat</w:t>
+            </w:r>
+          </w:p>
+        </w:tc>
+      </w:tr>
+      <w:tr>
+        <w:trPr>
+          <w:cnfStyle w:val="000000100000" w:firstRow="0" w:lastRow="0" w:firstColumn="0" w:lastColumn="0" w:oddVBand="0" w:evenVBand="0" w:oddHBand="1" w:evenHBand="0" w:firstRowFirstColumn="0" w:firstRowLastColumn="0" w:lastRowFirstColumn="0" w:lastRowLastColumn="0"/>
+        </w:trPr>
+        <w:tc>
+          <w:tcPr>
+            <w:cnfStyle w:val="001000000000" w:firstRow="0" w:lastRow="0" w:firstColumn="1" w:lastColumn="0" w:oddVBand="0" w:evenVBand="0" w:oddHBand="0" w:evenHBand="0" w:firstRowFirstColumn="0" w:firstRowLastColumn="0" w:lastRowFirstColumn="0" w:lastRowLastColumn="0"/>
+            <w:tcW w:w="3020" w:type="dxa"/>
+          </w:tcPr>
+          <w:p>
+            <w:r>
+              <w:t>User gibt Nick Name ein</w:t>
+            </w:r>
+          </w:p>
+        </w:tc>
+        <w:tc>
+          <w:tcPr>
+            <w:tcW w:w="3021" w:type="dxa"/>
+          </w:tcPr>
+          <w:p>
+            <w:pPr>
+              <w:cnfStyle w:val="000000100000" w:firstRow="0" w:lastRow="0" w:firstColumn="0" w:lastColumn="0" w:oddVBand="0" w:evenVBand="0" w:oddHBand="1" w:evenHBand="0" w:firstRowFirstColumn="0" w:firstRowLastColumn="0" w:lastRowFirstColumn="0" w:lastRowLastColumn="0"/>
+            </w:pPr>
+            <w:r>
+              <w:t>User kann Text eingeben und es „zwischenspeichern“</w:t>
+            </w:r>
+          </w:p>
+        </w:tc>
+        <w:tc>
+          <w:tcPr>
+            <w:tcW w:w="3021" w:type="dxa"/>
+          </w:tcPr>
+          <w:p>
+            <w:pPr>
+              <w:cnfStyle w:val="000000100000" w:firstRow="0" w:lastRow="0" w:firstColumn="0" w:lastColumn="0" w:oddVBand="0" w:evenVBand="0" w:oddHBand="1" w:evenHBand="0" w:firstRowFirstColumn="0" w:firstRowLastColumn="0" w:lastRowFirstColumn="0" w:lastRowLastColumn="0"/>
+            </w:pPr>
+            <w:r>
+              <w:t>Funktioniert</w:t>
+            </w:r>
+          </w:p>
+        </w:tc>
+      </w:tr>
+      <w:tr>
+        <w:tc>
+          <w:tcPr>
+            <w:cnfStyle w:val="001000000000" w:firstRow="0" w:lastRow="0" w:firstColumn="1" w:lastColumn="0" w:oddVBand="0" w:evenVBand="0" w:oddHBand="0" w:evenHBand="0" w:firstRowFirstColumn="0" w:firstRowLastColumn="0" w:lastRowFirstColumn="0" w:lastRowLastColumn="0"/>
+            <w:tcW w:w="3020" w:type="dxa"/>
+          </w:tcPr>
+          <w:p>
+            <w:r>
+              <w:t>User meldet sich an</w:t>
+            </w:r>
+          </w:p>
+        </w:tc>
+        <w:tc>
+          <w:tcPr>
+            <w:tcW w:w="3021" w:type="dxa"/>
+          </w:tcPr>
+          <w:p>
+            <w:pPr>
+              <w:cnfStyle w:val="000000000000" w:firstRow="0" w:lastRow="0" w:firstColumn="0" w:lastColumn="0" w:oddVBand="0" w:evenVBand="0" w:oddHBand="0" w:evenHBand="0" w:firstRowFirstColumn="0" w:firstRowLastColumn="0" w:lastRowFirstColumn="0" w:lastRowLastColumn="0"/>
+            </w:pPr>
+            <w:r>
+              <w:t>User kann sich mit Nick Name anmelden</w:t>
+            </w:r>
+          </w:p>
+        </w:tc>
+        <w:tc>
+          <w:tcPr>
+            <w:tcW w:w="3021" w:type="dxa"/>
+          </w:tcPr>
+          <w:p>
+            <w:pPr>
+              <w:cnfStyle w:val="000000000000" w:firstRow="0" w:lastRow="0" w:firstColumn="0" w:lastColumn="0" w:oddVBand="0" w:evenVBand="0" w:oddHBand="0" w:evenHBand="0" w:firstRowFirstColumn="0" w:firstRowLastColumn="0" w:lastRowFirstColumn="0" w:lastRowLastColumn="0"/>
+            </w:pPr>
+            <w:r>
+              <w:t>Funktioniert</w:t>
+            </w:r>
+          </w:p>
+        </w:tc>
+      </w:tr>
+      <w:tr>
+        <w:trPr>
+          <w:cnfStyle w:val="000000100000" w:firstRow="0" w:lastRow="0" w:firstColumn="0" w:lastColumn="0" w:oddVBand="0" w:evenVBand="0" w:oddHBand="1" w:evenHBand="0" w:firstRowFirstColumn="0" w:firstRowLastColumn="0" w:lastRowFirstColumn="0" w:lastRowLastColumn="0"/>
+        </w:trPr>
+        <w:tc>
+          <w:tcPr>
+            <w:cnfStyle w:val="001000000000" w:firstRow="0" w:lastRow="0" w:firstColumn="1" w:lastColumn="0" w:oddVBand="0" w:evenVBand="0" w:oddHBand="0" w:evenHBand="0" w:firstRowFirstColumn="0" w:firstRowLastColumn="0" w:lastRowFirstColumn="0" w:lastRowLastColumn="0"/>
+            <w:tcW w:w="3020" w:type="dxa"/>
+          </w:tcPr>
+          <w:p>
+            <w:r>
+              <w:t>User verbindet mit Server</w:t>
+            </w:r>
+          </w:p>
+        </w:tc>
+        <w:tc>
+          <w:tcPr>
+            <w:tcW w:w="3021" w:type="dxa"/>
+          </w:tcPr>
+          <w:p>
+            <w:pPr>
+              <w:cnfStyle w:val="000000100000" w:firstRow="0" w:lastRow="0" w:firstColumn="0" w:lastColumn="0" w:oddVBand="0" w:evenVBand="0" w:oddHBand="1" w:evenHBand="0" w:firstRowFirstColumn="0" w:firstRowLastColumn="0" w:lastRowFirstColumn="0" w:lastRowLastColumn="0"/>
+            </w:pPr>
+            <w:r>
+              <w:t>User kann sich mit Server verbinden</w:t>
+            </w:r>
+          </w:p>
+        </w:tc>
+        <w:tc>
+          <w:tcPr>
+            <w:tcW w:w="3021" w:type="dxa"/>
+          </w:tcPr>
+          <w:p>
+            <w:pPr>
+              <w:cnfStyle w:val="000000100000" w:firstRow="0" w:lastRow="0" w:firstColumn="0" w:lastColumn="0" w:oddVBand="0" w:evenVBand="0" w:oddHBand="1" w:evenHBand="0" w:firstRowFirstColumn="0" w:firstRowLastColumn="0" w:lastRowFirstColumn="0" w:lastRowLastColumn="0"/>
+            </w:pPr>
+            <w:r>
+              <w:t>Funktioniert</w:t>
+            </w:r>
+          </w:p>
+        </w:tc>
+      </w:tr>
+      <w:tr>
+        <w:tc>
+          <w:tcPr>
+            <w:cnfStyle w:val="001000000000" w:firstRow="0" w:lastRow="0" w:firstColumn="1" w:lastColumn="0" w:oddVBand="0" w:evenVBand="0" w:oddHBand="0" w:evenHBand="0" w:firstRowFirstColumn="0" w:firstRowLastColumn="0" w:lastRowFirstColumn="0" w:lastRowLastColumn="0"/>
+            <w:tcW w:w="3020" w:type="dxa"/>
+          </w:tcPr>
+          <w:p>
+            <w:r>
+              <w:t xml:space="preserve">User </w:t>
+            </w:r>
+            <w:r>
+              <w:t>loggt sich aus</w:t>
+            </w:r>
+          </w:p>
+        </w:tc>
+        <w:tc>
+          <w:tcPr>
+            <w:tcW w:w="3021" w:type="dxa"/>
+          </w:tcPr>
+          <w:p>
+            <w:pPr>
+              <w:cnfStyle w:val="000000000000" w:firstRow="0" w:lastRow="0" w:firstColumn="0" w:lastColumn="0" w:oddVBand="0" w:evenVBand="0" w:oddHBand="0" w:evenHBand="0" w:firstRowFirstColumn="0" w:firstRowLastColumn="0" w:lastRowFirstColumn="0" w:lastRowLastColumn="0"/>
+            </w:pPr>
+            <w:r>
+              <w:t>User kann sich ausloggen</w:t>
+            </w:r>
+          </w:p>
+        </w:tc>
+        <w:tc>
+          <w:tcPr>
+            <w:tcW w:w="3021" w:type="dxa"/>
+          </w:tcPr>
+          <w:p>
+            <w:pPr>
+              <w:cnfStyle w:val="000000000000" w:firstRow="0" w:lastRow="0" w:firstColumn="0" w:lastColumn="0" w:oddVBand="0" w:evenVBand="0" w:oddHBand="0" w:evenHBand="0" w:firstRowFirstColumn="0" w:firstRowLastColumn="0" w:lastRowFirstColumn="0" w:lastRowLastColumn="0"/>
+            </w:pPr>
+            <w:r>
+              <w:t>Funktioniert</w:t>
+            </w:r>
+          </w:p>
+        </w:tc>
+      </w:tr>
+      <w:tr>
+        <w:trPr>
+          <w:cnfStyle w:val="000000100000" w:firstRow="0" w:lastRow="0" w:firstColumn="0" w:lastColumn="0" w:oddVBand="0" w:evenVBand="0" w:oddHBand="1" w:evenHBand="0" w:firstRowFirstColumn="0" w:firstRowLastColumn="0" w:lastRowFirstColumn="0" w:lastRowLastColumn="0"/>
+        </w:trPr>
+        <w:tc>
+          <w:tcPr>
+            <w:cnfStyle w:val="001000000000" w:firstRow="0" w:lastRow="0" w:firstColumn="1" w:lastColumn="0" w:oddVBand="0" w:evenVBand="0" w:oddHBand="0" w:evenHBand="0" w:firstRowFirstColumn="0" w:firstRowLastColumn="0" w:lastRowFirstColumn="0" w:lastRowLastColumn="0"/>
+            <w:tcW w:w="3020" w:type="dxa"/>
+          </w:tcPr>
+          <w:p>
+            <w:r>
+              <w:t xml:space="preserve">User </w:t>
+            </w:r>
+            <w:r>
+              <w:t>sucht spiel</w:t>
+            </w:r>
+          </w:p>
+        </w:tc>
+        <w:tc>
+          <w:tcPr>
+            <w:tcW w:w="3021" w:type="dxa"/>
+          </w:tcPr>
+          <w:p>
+            <w:pPr>
+              <w:cnfStyle w:val="000000100000" w:firstRow="0" w:lastRow="0" w:firstColumn="0" w:lastColumn="0" w:oddVBand="0" w:evenVBand="0" w:oddHBand="1" w:evenHBand="0" w:firstRowFirstColumn="0" w:firstRowLastColumn="0" w:lastRowFirstColumn="0" w:lastRowLastColumn="0"/>
+            </w:pPr>
+            <w:r>
+              <w:t>User kann Spiel suchen</w:t>
+            </w:r>
+          </w:p>
+        </w:tc>
+        <w:tc>
+          <w:tcPr>
+            <w:tcW w:w="3021" w:type="dxa"/>
+          </w:tcPr>
+          <w:p>
+            <w:pPr>
+              <w:cnfStyle w:val="000000100000" w:firstRow="0" w:lastRow="0" w:firstColumn="0" w:lastColumn="0" w:oddVBand="0" w:evenVBand="0" w:oddHBand="1" w:evenHBand="0" w:firstRowFirstColumn="0" w:firstRowLastColumn="0" w:lastRowFirstColumn="0" w:lastRowLastColumn="0"/>
+            </w:pPr>
+            <w:r>
+              <w:t>Funktioniert</w:t>
+            </w:r>
+          </w:p>
+        </w:tc>
+      </w:tr>
+      <w:tr>
+        <w:tc>
+          <w:tcPr>
+            <w:cnfStyle w:val="001000000000" w:firstRow="0" w:lastRow="0" w:firstColumn="1" w:lastColumn="0" w:oddVBand="0" w:evenVBand="0" w:oddHBand="0" w:evenHBand="0" w:firstRowFirstColumn="0" w:firstRowLastColumn="0" w:lastRowFirstColumn="0" w:lastRowLastColumn="0"/>
+            <w:tcW w:w="3020" w:type="dxa"/>
+          </w:tcPr>
+          <w:p>
+            <w:r>
+              <w:t xml:space="preserve">User </w:t>
+            </w:r>
+            <w:r>
+              <w:t>findet Gegenspieler</w:t>
+            </w:r>
+          </w:p>
+        </w:tc>
+        <w:tc>
+          <w:tcPr>
+            <w:tcW w:w="3021" w:type="dxa"/>
+          </w:tcPr>
+          <w:p>
+            <w:pPr>
+              <w:cnfStyle w:val="000000000000" w:firstRow="0" w:lastRow="0" w:firstColumn="0" w:lastColumn="0" w:oddVBand="0" w:evenVBand="0" w:oddHBand="0" w:evenHBand="0" w:firstRowFirstColumn="0" w:firstRowLastColumn="0" w:lastRowFirstColumn="0" w:lastRowLastColumn="0"/>
+            </w:pPr>
+            <w:r>
+              <w:t>User kann Gegenspieler finden</w:t>
+            </w:r>
+          </w:p>
+        </w:tc>
+        <w:tc>
+          <w:tcPr>
+            <w:tcW w:w="3021" w:type="dxa"/>
+          </w:tcPr>
+          <w:p>
+            <w:pPr>
+              <w:cnfStyle w:val="000000000000" w:firstRow="0" w:lastRow="0" w:firstColumn="0" w:lastColumn="0" w:oddVBand="0" w:evenVBand="0" w:oddHBand="0" w:evenHBand="0" w:firstRowFirstColumn="0" w:firstRowLastColumn="0" w:lastRowFirstColumn="0" w:lastRowLastColumn="0"/>
+            </w:pPr>
+            <w:r>
+              <w:t>Funktioniert</w:t>
+            </w:r>
+          </w:p>
+        </w:tc>
+      </w:tr>
+      <w:tr>
+        <w:trPr>
+          <w:cnfStyle w:val="000000100000" w:firstRow="0" w:lastRow="0" w:firstColumn="0" w:lastColumn="0" w:oddVBand="0" w:evenVBand="0" w:oddHBand="1" w:evenHBand="0" w:firstRowFirstColumn="0" w:firstRowLastColumn="0" w:lastRowFirstColumn="0" w:lastRowLastColumn="0"/>
+        </w:trPr>
+        <w:tc>
+          <w:tcPr>
+            <w:cnfStyle w:val="001000000000" w:firstRow="0" w:lastRow="0" w:firstColumn="1" w:lastColumn="0" w:oddVBand="0" w:evenVBand="0" w:oddHBand="0" w:evenHBand="0" w:firstRowFirstColumn="0" w:firstRowLastColumn="0" w:lastRowFirstColumn="0" w:lastRowLastColumn="0"/>
+            <w:tcW w:w="3020" w:type="dxa"/>
+          </w:tcPr>
+          <w:p>
+            <w:r>
+              <w:t xml:space="preserve">User </w:t>
+            </w:r>
+            <w:r>
+              <w:t>startet Spiel</w:t>
+            </w:r>
+          </w:p>
+        </w:tc>
+        <w:tc>
+          <w:tcPr>
+            <w:tcW w:w="3021" w:type="dxa"/>
+          </w:tcPr>
+          <w:p>
+            <w:pPr>
+              <w:cnfStyle w:val="000000100000" w:firstRow="0" w:lastRow="0" w:firstColumn="0" w:lastColumn="0" w:oddVBand="0" w:evenVBand="0" w:oddHBand="1" w:evenHBand="0" w:firstRowFirstColumn="0" w:firstRowLastColumn="0" w:lastRowFirstColumn="0" w:lastRowLastColumn="0"/>
+            </w:pPr>
+            <w:r>
+              <w:t>User kann Spiel starten</w:t>
+            </w:r>
+          </w:p>
+        </w:tc>
+        <w:tc>
+          <w:tcPr>
+            <w:tcW w:w="3021" w:type="dxa"/>
+          </w:tcPr>
+          <w:p>
+            <w:pPr>
+              <w:cnfStyle w:val="000000100000" w:firstRow="0" w:lastRow="0" w:firstColumn="0" w:lastColumn="0" w:oddVBand="0" w:evenVBand="0" w:oddHBand="1" w:evenHBand="0" w:firstRowFirstColumn="0" w:firstRowLastColumn="0" w:lastRowFirstColumn="0" w:lastRowLastColumn="0"/>
+            </w:pPr>
+            <w:r>
+              <w:t>Funktioniert</w:t>
+            </w:r>
+          </w:p>
+        </w:tc>
+      </w:tr>
+      <w:tr>
+        <w:tc>
+          <w:tcPr>
+            <w:cnfStyle w:val="001000000000" w:firstRow="0" w:lastRow="0" w:firstColumn="1" w:lastColumn="0" w:oddVBand="0" w:evenVBand="0" w:oddHBand="0" w:evenHBand="0" w:firstRowFirstColumn="0" w:firstRowLastColumn="0" w:lastRowFirstColumn="0" w:lastRowLastColumn="0"/>
+            <w:tcW w:w="3020" w:type="dxa"/>
+          </w:tcPr>
+          <w:p>
+            <w:r>
+              <w:t>Spielfenster wird für User angezeigt</w:t>
+            </w:r>
+          </w:p>
+        </w:tc>
+        <w:tc>
+          <w:tcPr>
+            <w:tcW w:w="3021" w:type="dxa"/>
+          </w:tcPr>
+          <w:p>
+            <w:pPr>
+              <w:cnfStyle w:val="000000000000" w:firstRow="0" w:lastRow="0" w:firstColumn="0" w:lastColumn="0" w:oddVBand="0" w:evenVBand="0" w:oddHBand="0" w:evenHBand="0" w:firstRowFirstColumn="0" w:firstRowLastColumn="0" w:lastRowFirstColumn="0" w:lastRowLastColumn="0"/>
+            </w:pPr>
+            <w:r>
+              <w:t>Spielfenster wird für User angezeigt</w:t>
+            </w:r>
+          </w:p>
+        </w:tc>
+        <w:tc>
+          <w:tcPr>
+            <w:tcW w:w="3021" w:type="dxa"/>
+          </w:tcPr>
+          <w:p>
+            <w:pPr>
+              <w:cnfStyle w:val="000000000000" w:firstRow="0" w:lastRow="0" w:firstColumn="0" w:lastColumn="0" w:oddVBand="0" w:evenVBand="0" w:oddHBand="0" w:evenHBand="0" w:firstRowFirstColumn="0" w:firstRowLastColumn="0" w:lastRowFirstColumn="0" w:lastRowLastColumn="0"/>
+            </w:pPr>
+            <w:r>
+              <w:t>Funktioniert</w:t>
+            </w:r>
+          </w:p>
+        </w:tc>
+      </w:tr>
+      <w:tr>
+        <w:trPr>
+          <w:cnfStyle w:val="000000100000" w:firstRow="0" w:lastRow="0" w:firstColumn="0" w:lastColumn="0" w:oddVBand="0" w:evenVBand="0" w:oddHBand="1" w:evenHBand="0" w:firstRowFirstColumn="0" w:firstRowLastColumn="0" w:lastRowFirstColumn="0" w:lastRowLastColumn="0"/>
+        </w:trPr>
+        <w:tc>
+          <w:tcPr>
+            <w:cnfStyle w:val="001000000000" w:firstRow="0" w:lastRow="0" w:firstColumn="1" w:lastColumn="0" w:oddVBand="0" w:evenVBand="0" w:oddHBand="0" w:evenHBand="0" w:firstRowFirstColumn="0" w:firstRowLastColumn="0" w:lastRowFirstColumn="0" w:lastRowLastColumn="0"/>
+            <w:tcW w:w="3020" w:type="dxa"/>
+          </w:tcPr>
+          <w:p>
+            <w:r>
+              <w:t>Initiale Handkarten werden für User sauber und komplett angezeigt</w:t>
+            </w:r>
+          </w:p>
+        </w:tc>
+        <w:tc>
+          <w:tcPr>
+            <w:tcW w:w="3021" w:type="dxa"/>
+          </w:tcPr>
+          <w:p>
+            <w:pPr>
+              <w:cnfStyle w:val="000000100000" w:firstRow="0" w:lastRow="0" w:firstColumn="0" w:lastColumn="0" w:oddVBand="0" w:evenVBand="0" w:oddHBand="1" w:evenHBand="0" w:firstRowFirstColumn="0" w:firstRowLastColumn="0" w:lastRowFirstColumn="0" w:lastRowLastColumn="0"/>
+            </w:pPr>
+            <w:r>
+              <w:t>Initiale Handkarten werden für User sauber und komplett angezeigt</w:t>
+            </w:r>
+          </w:p>
+        </w:tc>
+        <w:tc>
+          <w:tcPr>
+            <w:tcW w:w="3021" w:type="dxa"/>
+          </w:tcPr>
+          <w:p>
+            <w:pPr>
+              <w:cnfStyle w:val="000000100000" w:firstRow="0" w:lastRow="0" w:firstColumn="0" w:lastColumn="0" w:oddVBand="0" w:evenVBand="0" w:oddHBand="1" w:evenHBand="0" w:firstRowFirstColumn="0" w:firstRowLastColumn="0" w:lastRowFirstColumn="0" w:lastRowLastColumn="0"/>
+            </w:pPr>
+            <w:r>
+              <w:t>Funktioniert</w:t>
+            </w:r>
+          </w:p>
+        </w:tc>
+      </w:tr>
+      <w:tr>
+        <w:tc>
+          <w:tcPr>
+            <w:cnfStyle w:val="001000000000" w:firstRow="0" w:lastRow="0" w:firstColumn="1" w:lastColumn="0" w:oddVBand="0" w:evenVBand="0" w:oddHBand="0" w:evenHBand="0" w:firstRowFirstColumn="0" w:firstRowLastColumn="0" w:lastRowFirstColumn="0" w:lastRowLastColumn="0"/>
+            <w:tcW w:w="3020" w:type="dxa"/>
+          </w:tcPr>
+          <w:p>
+            <w:r>
+              <w:t>User klickt Karten an</w:t>
+            </w:r>
+          </w:p>
+        </w:tc>
+        <w:tc>
+          <w:tcPr>
+            <w:tcW w:w="3021" w:type="dxa"/>
+          </w:tcPr>
+          <w:p>
+            <w:pPr>
+              <w:cnfStyle w:val="000000000000" w:firstRow="0" w:lastRow="0" w:firstColumn="0" w:lastColumn="0" w:oddVBand="0" w:evenVBand="0" w:oddHBand="0" w:evenHBand="0" w:firstRowFirstColumn="0" w:firstRowLastColumn="0" w:lastRowFirstColumn="0" w:lastRowLastColumn="0"/>
+            </w:pPr>
+            <w:r>
+              <w:t>Karten sind für User anklickbar</w:t>
+            </w:r>
+          </w:p>
+        </w:tc>
+        <w:tc>
+          <w:tcPr>
+            <w:tcW w:w="3021" w:type="dxa"/>
+          </w:tcPr>
+          <w:p>
+            <w:pPr>
+              <w:cnfStyle w:val="000000000000" w:firstRow="0" w:lastRow="0" w:firstColumn="0" w:lastColumn="0" w:oddVBand="0" w:evenVBand="0" w:oddHBand="0" w:evenHBand="0" w:firstRowFirstColumn="0" w:firstRowLastColumn="0" w:lastRowFirstColumn="0" w:lastRowLastColumn="0"/>
+            </w:pPr>
+            <w:r>
+              <w:t>Funktioniert</w:t>
+            </w:r>
+          </w:p>
+        </w:tc>
+      </w:tr>
+      <w:tr>
+        <w:trPr>
+          <w:cnfStyle w:val="000000100000" w:firstRow="0" w:lastRow="0" w:firstColumn="0" w:lastColumn="0" w:oddVBand="0" w:evenVBand="0" w:oddHBand="1" w:evenHBand="0" w:firstRowFirstColumn="0" w:firstRowLastColumn="0" w:lastRowFirstColumn="0" w:lastRowLastColumn="0"/>
+        </w:trPr>
+        <w:tc>
+          <w:tcPr>
+            <w:cnfStyle w:val="001000000000" w:firstRow="0" w:lastRow="0" w:firstColumn="1" w:lastColumn="0" w:oddVBand="0" w:evenVBand="0" w:oddHBand="0" w:evenHBand="0" w:firstRowFirstColumn="0" w:firstRowLastColumn="0" w:lastRowFirstColumn="0" w:lastRowLastColumn="0"/>
+            <w:tcW w:w="3020" w:type="dxa"/>
+          </w:tcPr>
+          <w:p>
+            <w:r>
+              <w:t>User schaut auf Spielfeld</w:t>
+            </w:r>
+          </w:p>
+        </w:tc>
+        <w:tc>
+          <w:tcPr>
+            <w:tcW w:w="3021" w:type="dxa"/>
+          </w:tcPr>
+          <w:p>
+            <w:pPr>
+              <w:cnfStyle w:val="000000100000" w:firstRow="0" w:lastRow="0" w:firstColumn="0" w:lastColumn="0" w:oddVBand="0" w:evenVBand="0" w:oddHBand="1" w:evenHBand="0" w:firstRowFirstColumn="0" w:firstRowLastColumn="0" w:lastRowFirstColumn="0" w:lastRowLastColumn="0"/>
+            </w:pPr>
+            <w:r>
+              <w:t>Spielfelder sind für User sichtbar</w:t>
+            </w:r>
+          </w:p>
+        </w:tc>
+        <w:tc>
+          <w:tcPr>
+            <w:tcW w:w="3021" w:type="dxa"/>
+          </w:tcPr>
+          <w:p>
+            <w:pPr>
+              <w:cnfStyle w:val="000000100000" w:firstRow="0" w:lastRow="0" w:firstColumn="0" w:lastColumn="0" w:oddVBand="0" w:evenVBand="0" w:oddHBand="1" w:evenHBand="0" w:firstRowFirstColumn="0" w:firstRowLastColumn="0" w:lastRowFirstColumn="0" w:lastRowLastColumn="0"/>
+            </w:pPr>
+            <w:r>
+              <w:t>Funktioniert</w:t>
+            </w:r>
+          </w:p>
+        </w:tc>
+      </w:tr>
+      <w:tr>
+        <w:tc>
+          <w:tcPr>
+            <w:cnfStyle w:val="001000000000" w:firstRow="0" w:lastRow="0" w:firstColumn="1" w:lastColumn="0" w:oddVBand="0" w:evenVBand="0" w:oddHBand="0" w:evenHBand="0" w:firstRowFirstColumn="0" w:firstRowLastColumn="0" w:lastRowFirstColumn="0" w:lastRowLastColumn="0"/>
+            <w:tcW w:w="3020" w:type="dxa"/>
+          </w:tcPr>
+          <w:p>
+            <w:r>
+              <w:t>User schaut auf Spielfeld</w:t>
+            </w:r>
+          </w:p>
+        </w:tc>
+        <w:tc>
+          <w:tcPr>
+            <w:tcW w:w="3021" w:type="dxa"/>
+          </w:tcPr>
+          <w:p>
+            <w:pPr>
+              <w:cnfStyle w:val="000000000000" w:firstRow="0" w:lastRow="0" w:firstColumn="0" w:lastColumn="0" w:oddVBand="0" w:evenVBand="0" w:oddHBand="0" w:evenHBand="0" w:firstRowFirstColumn="0" w:firstRowLastColumn="0" w:lastRowFirstColumn="0" w:lastRowLastColumn="0"/>
+            </w:pPr>
+            <w:r>
+              <w:t>Kompletter  Inhalt des Fensters ist für User sichtbar</w:t>
+            </w:r>
+          </w:p>
+        </w:tc>
+        <w:tc>
+          <w:tcPr>
+            <w:tcW w:w="3021" w:type="dxa"/>
+          </w:tcPr>
+          <w:p>
+            <w:pPr>
+              <w:cnfStyle w:val="000000000000" w:firstRow="0" w:lastRow="0" w:firstColumn="0" w:lastColumn="0" w:oddVBand="0" w:evenVBand="0" w:oddHBand="0" w:evenHBand="0" w:firstRowFirstColumn="0" w:firstRowLastColumn="0" w:lastRowFirstColumn="0" w:lastRowLastColumn="0"/>
+            </w:pPr>
+            <w:r>
+              <w:t>Funktioniert nicht: Die Seite für Status anzeigt geht aus dem Fenster. Man müsste die Controls kleiner skalieren.</w:t>
+            </w:r>
+            <w:bookmarkStart w:id="12" w:name="_GoBack"/>
+            <w:bookmarkEnd w:id="12"/>
+          </w:p>
+        </w:tc>
+      </w:tr>
+    </w:tbl>
+    <w:p>
+      <w:pPr>
+        <w:ind w:left="360"/>
+      </w:pPr>
+    </w:p>
+    <w:p/>
     <w:sectPr>
       <w:pgSz w:w="11906" w:h="16838"/>
       <w:pgMar w:top="1417" w:right="1417" w:bottom="1134" w:left="1417" w:header="708" w:footer="708" w:gutter="0"/>
@@ -2764,6 +4030,119 @@
     </w:lvl>
   </w:abstractNum>
   <w:abstractNum w:abstractNumId="3">
+    <w:nsid w:val="570B0929"/>
+    <w:multiLevelType w:val="hybridMultilevel"/>
+    <w:tmpl w:val="442A8486"/>
+    <w:lvl w:ilvl="0" w:tplc="08070001">
+      <w:start w:val="1"/>
+      <w:numFmt w:val="bullet"/>
+      <w:lvlText w:val=""/>
+      <w:lvlJc w:val="left"/>
+      <w:pPr>
+        <w:ind w:left="720" w:hanging="360"/>
+      </w:pPr>
+      <w:rPr>
+        <w:rFonts w:ascii="Symbol" w:hAnsi="Symbol" w:hint="default"/>
+      </w:rPr>
+    </w:lvl>
+    <w:lvl w:ilvl="1" w:tplc="08070003" w:tentative="1">
+      <w:start w:val="1"/>
+      <w:numFmt w:val="bullet"/>
+      <w:lvlText w:val="o"/>
+      <w:lvlJc w:val="left"/>
+      <w:pPr>
+        <w:ind w:left="1440" w:hanging="360"/>
+      </w:pPr>
+      <w:rPr>
+        <w:rFonts w:ascii="Courier New" w:hAnsi="Courier New" w:cs="Courier New" w:hint="default"/>
+      </w:rPr>
+    </w:lvl>
+    <w:lvl w:ilvl="2" w:tplc="08070005" w:tentative="1">
+      <w:start w:val="1"/>
+      <w:numFmt w:val="bullet"/>
+      <w:lvlText w:val=""/>
+      <w:lvlJc w:val="left"/>
+      <w:pPr>
+        <w:ind w:left="2160" w:hanging="360"/>
+      </w:pPr>
+      <w:rPr>
+        <w:rFonts w:ascii="Wingdings" w:hAnsi="Wingdings" w:hint="default"/>
+      </w:rPr>
+    </w:lvl>
+    <w:lvl w:ilvl="3" w:tplc="08070001" w:tentative="1">
+      <w:start w:val="1"/>
+      <w:numFmt w:val="bullet"/>
+      <w:lvlText w:val=""/>
+      <w:lvlJc w:val="left"/>
+      <w:pPr>
+        <w:ind w:left="2880" w:hanging="360"/>
+      </w:pPr>
+      <w:rPr>
+        <w:rFonts w:ascii="Symbol" w:hAnsi="Symbol" w:hint="default"/>
+      </w:rPr>
+    </w:lvl>
+    <w:lvl w:ilvl="4" w:tplc="08070003" w:tentative="1">
+      <w:start w:val="1"/>
+      <w:numFmt w:val="bullet"/>
+      <w:lvlText w:val="o"/>
+      <w:lvlJc w:val="left"/>
+      <w:pPr>
+        <w:ind w:left="3600" w:hanging="360"/>
+      </w:pPr>
+      <w:rPr>
+        <w:rFonts w:ascii="Courier New" w:hAnsi="Courier New" w:cs="Courier New" w:hint="default"/>
+      </w:rPr>
+    </w:lvl>
+    <w:lvl w:ilvl="5" w:tplc="08070005" w:tentative="1">
+      <w:start w:val="1"/>
+      <w:numFmt w:val="bullet"/>
+      <w:lvlText w:val=""/>
+      <w:lvlJc w:val="left"/>
+      <w:pPr>
+        <w:ind w:left="4320" w:hanging="360"/>
+      </w:pPr>
+      <w:rPr>
+        <w:rFonts w:ascii="Wingdings" w:hAnsi="Wingdings" w:hint="default"/>
+      </w:rPr>
+    </w:lvl>
+    <w:lvl w:ilvl="6" w:tplc="08070001" w:tentative="1">
+      <w:start w:val="1"/>
+      <w:numFmt w:val="bullet"/>
+      <w:lvlText w:val=""/>
+      <w:lvlJc w:val="left"/>
+      <w:pPr>
+        <w:ind w:left="5040" w:hanging="360"/>
+      </w:pPr>
+      <w:rPr>
+        <w:rFonts w:ascii="Symbol" w:hAnsi="Symbol" w:hint="default"/>
+      </w:rPr>
+    </w:lvl>
+    <w:lvl w:ilvl="7" w:tplc="08070003" w:tentative="1">
+      <w:start w:val="1"/>
+      <w:numFmt w:val="bullet"/>
+      <w:lvlText w:val="o"/>
+      <w:lvlJc w:val="left"/>
+      <w:pPr>
+        <w:ind w:left="5760" w:hanging="360"/>
+      </w:pPr>
+      <w:rPr>
+        <w:rFonts w:ascii="Courier New" w:hAnsi="Courier New" w:cs="Courier New" w:hint="default"/>
+      </w:rPr>
+    </w:lvl>
+    <w:lvl w:ilvl="8" w:tplc="08070005" w:tentative="1">
+      <w:start w:val="1"/>
+      <w:numFmt w:val="bullet"/>
+      <w:lvlText w:val=""/>
+      <w:lvlJc w:val="left"/>
+      <w:pPr>
+        <w:ind w:left="6480" w:hanging="360"/>
+      </w:pPr>
+      <w:rPr>
+        <w:rFonts w:ascii="Wingdings" w:hAnsi="Wingdings" w:hint="default"/>
+      </w:rPr>
+    </w:lvl>
+  </w:abstractNum>
+  <w:abstractNum w:abstractNumId="4">
     <w:nsid w:val="791455AD"/>
     <w:multiLevelType w:val="hybridMultilevel"/>
     <w:tmpl w:val="401AB230"/>
@@ -2886,6 +4265,9 @@
     <w:abstractNumId w:val="1"/>
   </w:num>
   <w:num w:numId="4">
+    <w:abstractNumId w:val="4"/>
+  </w:num>
+  <w:num w:numId="5">
     <w:abstractNumId w:val="3"/>
   </w:num>
 </w:numbering>
@@ -3494,6 +4876,7 @@
   <w:style w:type="character" w:default="1" w:styleId="Absatz-Standardschriftart">
     <w:name w:val="Default Paragraph Font"/>
     <w:uiPriority w:val="1"/>
+    <w:semiHidden/>
     <w:unhideWhenUsed/>
   </w:style>
   <w:style w:type="table" w:default="1" w:styleId="NormaleTabelle">
@@ -3954,6 +5337,101 @@
       <w:ind w:left="400"/>
     </w:pPr>
   </w:style>
+  <w:style w:type="table" w:styleId="Tabellenraster">
+    <w:name w:val="Table Grid"/>
+    <w:basedOn w:val="NormaleTabelle"/>
+    <w:uiPriority w:val="39"/>
+    <w:rsid w:val="004E22FF"/>
+    <w:pPr>
+      <w:spacing w:before="0" w:after="0" w:line="240" w:lineRule="auto"/>
+    </w:pPr>
+    <w:tblPr>
+      <w:tblBorders>
+        <w:top w:val="single" w:sz="4" w:space="0" w:color="auto"/>
+        <w:left w:val="single" w:sz="4" w:space="0" w:color="auto"/>
+        <w:bottom w:val="single" w:sz="4" w:space="0" w:color="auto"/>
+        <w:right w:val="single" w:sz="4" w:space="0" w:color="auto"/>
+        <w:insideH w:val="single" w:sz="4" w:space="0" w:color="auto"/>
+        <w:insideV w:val="single" w:sz="4" w:space="0" w:color="auto"/>
+      </w:tblBorders>
+    </w:tblPr>
+  </w:style>
+  <w:style w:type="table" w:styleId="Gitternetztabelle4Akzent1">
+    <w:name w:val="Grid Table 4 Accent 1"/>
+    <w:basedOn w:val="NormaleTabelle"/>
+    <w:uiPriority w:val="49"/>
+    <w:rsid w:val="004E22FF"/>
+    <w:pPr>
+      <w:spacing w:after="0" w:line="240" w:lineRule="auto"/>
+    </w:pPr>
+    <w:tblPr>
+      <w:tblStyleRowBandSize w:val="1"/>
+      <w:tblStyleColBandSize w:val="1"/>
+      <w:tblBorders>
+        <w:top w:val="single" w:sz="4" w:space="0" w:color="9CC2E5" w:themeColor="accent1" w:themeTint="99"/>
+        <w:left w:val="single" w:sz="4" w:space="0" w:color="9CC2E5" w:themeColor="accent1" w:themeTint="99"/>
+        <w:bottom w:val="single" w:sz="4" w:space="0" w:color="9CC2E5" w:themeColor="accent1" w:themeTint="99"/>
+        <w:right w:val="single" w:sz="4" w:space="0" w:color="9CC2E5" w:themeColor="accent1" w:themeTint="99"/>
+        <w:insideH w:val="single" w:sz="4" w:space="0" w:color="9CC2E5" w:themeColor="accent1" w:themeTint="99"/>
+        <w:insideV w:val="single" w:sz="4" w:space="0" w:color="9CC2E5" w:themeColor="accent1" w:themeTint="99"/>
+      </w:tblBorders>
+    </w:tblPr>
+    <w:tblStylePr w:type="firstRow">
+      <w:rPr>
+        <w:b/>
+        <w:bCs/>
+        <w:color w:val="FFFFFF" w:themeColor="background1"/>
+      </w:rPr>
+      <w:tblPr/>
+      <w:tcPr>
+        <w:tcBorders>
+          <w:top w:val="single" w:sz="4" w:space="0" w:color="5B9BD5" w:themeColor="accent1"/>
+          <w:left w:val="single" w:sz="4" w:space="0" w:color="5B9BD5" w:themeColor="accent1"/>
+          <w:bottom w:val="single" w:sz="4" w:space="0" w:color="5B9BD5" w:themeColor="accent1"/>
+          <w:right w:val="single" w:sz="4" w:space="0" w:color="5B9BD5" w:themeColor="accent1"/>
+          <w:insideH w:val="nil"/>
+          <w:insideV w:val="nil"/>
+        </w:tcBorders>
+        <w:shd w:val="clear" w:color="auto" w:fill="5B9BD5" w:themeFill="accent1"/>
+      </w:tcPr>
+    </w:tblStylePr>
+    <w:tblStylePr w:type="lastRow">
+      <w:rPr>
+        <w:b/>
+        <w:bCs/>
+      </w:rPr>
+      <w:tblPr/>
+      <w:tcPr>
+        <w:tcBorders>
+          <w:top w:val="double" w:sz="4" w:space="0" w:color="5B9BD5" w:themeColor="accent1"/>
+        </w:tcBorders>
+      </w:tcPr>
+    </w:tblStylePr>
+    <w:tblStylePr w:type="firstCol">
+      <w:rPr>
+        <w:b/>
+        <w:bCs/>
+      </w:rPr>
+    </w:tblStylePr>
+    <w:tblStylePr w:type="lastCol">
+      <w:rPr>
+        <w:b/>
+        <w:bCs/>
+      </w:rPr>
+    </w:tblStylePr>
+    <w:tblStylePr w:type="band1Vert">
+      <w:tblPr/>
+      <w:tcPr>
+        <w:shd w:val="clear" w:color="auto" w:fill="DEEAF6" w:themeFill="accent1" w:themeFillTint="33"/>
+      </w:tcPr>
+    </w:tblStylePr>
+    <w:tblStylePr w:type="band1Horz">
+      <w:tblPr/>
+      <w:tcPr>
+        <w:shd w:val="clear" w:color="auto" w:fill="DEEAF6" w:themeFill="accent1" w:themeFillTint="33"/>
+      </w:tcPr>
+    </w:tblStylePr>
+  </w:style>
 </w:styles>
 </file>
 
@@ -4223,7 +5701,7 @@
 </file>
 
 <file path=customXml/itemProps1.xml><?xml version="1.0" encoding="utf-8"?>
-<ds:datastoreItem xmlns:ds="http://schemas.openxmlformats.org/officeDocument/2006/customXml" ds:itemID="{B7FA5F18-A8EF-498B-9833-BAA9D1D15982}">
+<ds:datastoreItem xmlns:ds="http://schemas.openxmlformats.org/officeDocument/2006/customXml" ds:itemID="{2A0A028F-E2E9-4CAA-A683-9BA2BE9D2EBB}">
   <ds:schemaRefs>
     <ds:schemaRef ds:uri="http://schemas.openxmlformats.org/officeDocument/2006/bibliography"/>
   </ds:schemaRefs>

</xml_diff>